<commit_message>
Add No Lag Figures
</commit_message>
<xml_diff>
--- a/pub/Triple Interactions Memo.docx
+++ b/pub/Triple Interactions Memo.docx
@@ -746,27 +746,1207 @@
         </m:oMath>
       </m:oMathPara>
     </w:p>
+    <w:p>
+      <w:bookmarkStart w:id="0" w:name="_GoBack"/>
+    </w:p>
+    <w:bookmarkEnd w:id="0"/>
+    <w:p>
+      <w:pPr>
+        <w:ind w:firstLine="720"/>
+      </w:pPr>
+      <w:r>
+        <w:t>lnMortality</w:t>
+      </w:r>
+      <w:r>
+        <w:rPr>
+          <w:vertAlign w:val="subscript"/>
+        </w:rPr>
+        <w:t>10</w:t>
+      </w:r>
+      <w:r>
+        <w:t xml:space="preserve"> represents the natural log of mortality for the same cohort 10 years past; ex. For </w:t>
+      </w:r>
+      <w:proofErr w:type="gramStart"/>
+      <w:r>
+        <w:t>25 year old</w:t>
+      </w:r>
+      <w:proofErr w:type="gramEnd"/>
+      <w:r>
+        <w:t xml:space="preserve"> males in 1960, lnMortality</w:t>
+      </w:r>
+      <w:r>
+        <w:rPr>
+          <w:vertAlign w:val="subscript"/>
+        </w:rPr>
+        <w:t>10</w:t>
+      </w:r>
+      <w:r>
+        <w:t xml:space="preserve"> is </w:t>
+      </w:r>
+      <w:r>
+        <w:t xml:space="preserve">equal to </w:t>
+      </w:r>
+      <w:proofErr w:type="spellStart"/>
+      <w:r>
+        <w:t>lnMortality</w:t>
+      </w:r>
+      <w:proofErr w:type="spellEnd"/>
+      <w:r>
+        <w:t xml:space="preserve"> for 15 year old males in 1950. For both models, age categories were broken up into the following categories: 5-9, 10-19, 20-29, 30-39, 40-49, 50-59, 60-69, 70-79, 80</w:t>
+      </w:r>
+      <w:r>
+        <w:t>, of which the 10-19 age group was treated as the base. Year decades were defined as the 1940s, 50s, 60s, 70s, 80s, 90s, 00s, and 10s, of which the 1950s were treated as the base.</w:t>
+      </w:r>
+    </w:p>
     <w:p/>
     <w:p>
       <w:r>
-        <w:t>lnMortality</w:t>
-      </w:r>
-      <w:r>
-        <w:rPr>
-          <w:vertAlign w:val="subscript"/>
-        </w:rPr>
-        <w:t>10</w:t>
-      </w:r>
-      <w:r>
-        <w:t xml:space="preserve"> represents the natural log of mortality for the same cohort 10 years past; ex. For </w:t>
-      </w:r>
-      <w:bookmarkStart w:id="0" w:name="_GoBack"/>
-      <w:bookmarkEnd w:id="0"/>
+        <w:t>After these models were calculated, I made two sets of graphs</w:t>
+      </w:r>
     </w:p>
     <w:p/>
-    <w:p>
-      <w:r>
-        <w:t>Include the triple interactions with the other coefficients added in; as well as the triple interactions with the other coefficients added in</w:t>
+    <w:p/>
+    <w:p>
+      <w:pPr>
+        <w:rPr>
+          <w:noProof/>
+        </w:rPr>
+      </w:pPr>
+    </w:p>
+    <w:p>
+      <w:r>
+        <w:rPr>
+          <w:noProof/>
+        </w:rPr>
+        <w:drawing>
+          <wp:inline distT="0" distB="0" distL="0" distR="0" wp14:anchorId="149A767C" wp14:editId="04C03BCE">
+            <wp:extent cx="5943600" cy="3709670"/>
+            <wp:effectExtent l="0" t="0" r="0" b="5080"/>
+            <wp:docPr id="16" name="Picture 16"/>
+            <wp:cNvGraphicFramePr>
+              <a:graphicFrameLocks xmlns:a="http://schemas.openxmlformats.org/drawingml/2006/main" noChangeAspect="1"/>
+            </wp:cNvGraphicFramePr>
+            <a:graphic xmlns:a="http://schemas.openxmlformats.org/drawingml/2006/main">
+              <a:graphicData uri="http://schemas.openxmlformats.org/drawingml/2006/picture">
+                <pic:pic xmlns:pic="http://schemas.openxmlformats.org/drawingml/2006/picture">
+                  <pic:nvPicPr>
+                    <pic:cNvPr id="0" name="Picture 1"/>
+                    <pic:cNvPicPr>
+                      <a:picLocks noChangeAspect="1" noChangeArrowheads="1"/>
+                    </pic:cNvPicPr>
+                  </pic:nvPicPr>
+                  <pic:blipFill>
+                    <a:blip r:embed="rId4">
+                      <a:extLst>
+                        <a:ext uri="{28A0092B-C50C-407E-A947-70E740481C1C}">
+                          <a14:useLocalDpi xmlns:a14="http://schemas.microsoft.com/office/drawing/2010/main" val="0"/>
+                        </a:ext>
+                      </a:extLst>
+                    </a:blip>
+                    <a:srcRect/>
+                    <a:stretch>
+                      <a:fillRect/>
+                    </a:stretch>
+                  </pic:blipFill>
+                  <pic:spPr bwMode="auto">
+                    <a:xfrm>
+                      <a:off x="0" y="0"/>
+                      <a:ext cx="5943600" cy="3709670"/>
+                    </a:xfrm>
+                    <a:prstGeom prst="rect">
+                      <a:avLst/>
+                    </a:prstGeom>
+                    <a:noFill/>
+                    <a:ln>
+                      <a:noFill/>
+                    </a:ln>
+                  </pic:spPr>
+                </pic:pic>
+              </a:graphicData>
+            </a:graphic>
+          </wp:inline>
+        </w:drawing>
+      </w:r>
+    </w:p>
+    <w:p>
+      <w:pPr>
+        <w:rPr>
+          <w:b/>
+        </w:rPr>
+      </w:pPr>
+      <w:r>
+        <w:rPr>
+          <w:noProof/>
+        </w:rPr>
+        <w:lastRenderedPageBreak/>
+        <w:drawing>
+          <wp:inline distT="0" distB="0" distL="0" distR="0" wp14:anchorId="3D21A5CE" wp14:editId="4EE298E4">
+            <wp:extent cx="5943600" cy="3709670"/>
+            <wp:effectExtent l="0" t="0" r="0" b="5080"/>
+            <wp:docPr id="17" name="Picture 17"/>
+            <wp:cNvGraphicFramePr>
+              <a:graphicFrameLocks xmlns:a="http://schemas.openxmlformats.org/drawingml/2006/main" noChangeAspect="1"/>
+            </wp:cNvGraphicFramePr>
+            <a:graphic xmlns:a="http://schemas.openxmlformats.org/drawingml/2006/main">
+              <a:graphicData uri="http://schemas.openxmlformats.org/drawingml/2006/picture">
+                <pic:pic xmlns:pic="http://schemas.openxmlformats.org/drawingml/2006/picture">
+                  <pic:nvPicPr>
+                    <pic:cNvPr id="0" name="Picture 12"/>
+                    <pic:cNvPicPr>
+                      <a:picLocks noChangeAspect="1" noChangeArrowheads="1"/>
+                    </pic:cNvPicPr>
+                  </pic:nvPicPr>
+                  <pic:blipFill>
+                    <a:blip r:embed="rId5">
+                      <a:extLst>
+                        <a:ext uri="{28A0092B-C50C-407E-A947-70E740481C1C}">
+                          <a14:useLocalDpi xmlns:a14="http://schemas.microsoft.com/office/drawing/2010/main" val="0"/>
+                        </a:ext>
+                      </a:extLst>
+                    </a:blip>
+                    <a:srcRect/>
+                    <a:stretch>
+                      <a:fillRect/>
+                    </a:stretch>
+                  </pic:blipFill>
+                  <pic:spPr bwMode="auto">
+                    <a:xfrm>
+                      <a:off x="0" y="0"/>
+                      <a:ext cx="5943600" cy="3709670"/>
+                    </a:xfrm>
+                    <a:prstGeom prst="rect">
+                      <a:avLst/>
+                    </a:prstGeom>
+                    <a:noFill/>
+                    <a:ln>
+                      <a:noFill/>
+                    </a:ln>
+                  </pic:spPr>
+                </pic:pic>
+              </a:graphicData>
+            </a:graphic>
+          </wp:inline>
+        </w:drawing>
+      </w:r>
+    </w:p>
+    <w:p>
+      <w:pPr>
+        <w:rPr>
+          <w:b/>
+        </w:rPr>
+      </w:pPr>
+    </w:p>
+    <w:p>
+      <w:pPr>
+        <w:rPr>
+          <w:b/>
+        </w:rPr>
+      </w:pPr>
+    </w:p>
+    <w:p>
+      <w:pPr>
+        <w:rPr>
+          <w:b/>
+        </w:rPr>
+      </w:pPr>
+    </w:p>
+    <w:p>
+      <w:pPr>
+        <w:rPr>
+          <w:b/>
+        </w:rPr>
+      </w:pPr>
+    </w:p>
+    <w:p>
+      <w:pPr>
+        <w:rPr>
+          <w:b/>
+        </w:rPr>
+      </w:pPr>
+    </w:p>
+    <w:p>
+      <w:pPr>
+        <w:rPr>
+          <w:b/>
+        </w:rPr>
+      </w:pPr>
+    </w:p>
+    <w:p>
+      <w:pPr>
+        <w:rPr>
+          <w:b/>
+        </w:rPr>
+      </w:pPr>
+    </w:p>
+    <w:p>
+      <w:pPr>
+        <w:rPr>
+          <w:b/>
+        </w:rPr>
+      </w:pPr>
+    </w:p>
+    <w:p>
+      <w:pPr>
+        <w:rPr>
+          <w:b/>
+        </w:rPr>
+      </w:pPr>
+    </w:p>
+    <w:p>
+      <w:pPr>
+        <w:rPr>
+          <w:b/>
+        </w:rPr>
+      </w:pPr>
+    </w:p>
+    <w:p>
+      <w:pPr>
+        <w:rPr>
+          <w:b/>
+        </w:rPr>
+      </w:pPr>
+    </w:p>
+    <w:p>
+      <w:pPr>
+        <w:rPr>
+          <w:b/>
+        </w:rPr>
+      </w:pPr>
+    </w:p>
+    <w:p>
+      <w:pPr>
+        <w:rPr>
+          <w:b/>
+        </w:rPr>
+      </w:pPr>
+    </w:p>
+    <w:p>
+      <w:pPr>
+        <w:rPr>
+          <w:b/>
+        </w:rPr>
+      </w:pPr>
+    </w:p>
+    <w:p>
+      <w:pPr>
+        <w:rPr>
+          <w:b/>
+        </w:rPr>
+      </w:pPr>
+    </w:p>
+    <w:p>
+      <w:pPr>
+        <w:rPr>
+          <w:b/>
+        </w:rPr>
+      </w:pPr>
+      <w:r>
+        <w:rPr>
+          <w:b/>
+        </w:rPr>
+        <w:lastRenderedPageBreak/>
+        <w:t>Graph Appendix</w:t>
+      </w:r>
+      <w:r>
+        <w:rPr>
+          <w:b/>
+        </w:rPr>
+        <w:t>:</w:t>
+      </w:r>
+    </w:p>
+    <w:p>
+      <w:pPr>
+        <w:rPr>
+          <w:b/>
+        </w:rPr>
+      </w:pPr>
+      <w:r>
+        <w:rPr>
+          <w:b/>
+        </w:rPr>
+        <w:t>Section 1: Model 1 Graphs</w:t>
+      </w:r>
+    </w:p>
+    <w:p>
+      <w:pPr>
+        <w:rPr>
+          <w:i/>
+        </w:rPr>
+      </w:pPr>
+      <w:r>
+        <w:rPr>
+          <w:i/>
+        </w:rPr>
+        <w:t xml:space="preserve">Part </w:t>
+      </w:r>
+      <w:proofErr w:type="spellStart"/>
+      <w:r>
+        <w:rPr>
+          <w:i/>
+        </w:rPr>
+        <w:t>Ia</w:t>
+      </w:r>
+      <w:proofErr w:type="spellEnd"/>
+      <w:r>
+        <w:rPr>
+          <w:i/>
+        </w:rPr>
+        <w:t xml:space="preserve">: Just </w:t>
+      </w:r>
+      <w:proofErr w:type="gramStart"/>
+      <w:r>
+        <w:rPr>
+          <w:i/>
+        </w:rPr>
+        <w:t>The</w:t>
+      </w:r>
+      <w:proofErr w:type="gramEnd"/>
+      <w:r>
+        <w:rPr>
+          <w:i/>
+        </w:rPr>
+        <w:t xml:space="preserve"> Triple Interactions, X Axis is Year Decade and Series are Age Categories</w:t>
+      </w:r>
+    </w:p>
+    <w:p>
+      <w:pPr>
+        <w:rPr>
+          <w:i/>
+        </w:rPr>
+      </w:pPr>
+      <w:r>
+        <w:rPr>
+          <w:noProof/>
+        </w:rPr>
+        <w:drawing>
+          <wp:inline distT="0" distB="0" distL="0" distR="0">
+            <wp:extent cx="5943600" cy="3709797"/>
+            <wp:effectExtent l="0" t="0" r="0" b="5080"/>
+            <wp:docPr id="1" name="Picture 1"/>
+            <wp:cNvGraphicFramePr>
+              <a:graphicFrameLocks xmlns:a="http://schemas.openxmlformats.org/drawingml/2006/main" noChangeAspect="1"/>
+            </wp:cNvGraphicFramePr>
+            <a:graphic xmlns:a="http://schemas.openxmlformats.org/drawingml/2006/main">
+              <a:graphicData uri="http://schemas.openxmlformats.org/drawingml/2006/picture">
+                <pic:pic xmlns:pic="http://schemas.openxmlformats.org/drawingml/2006/picture">
+                  <pic:nvPicPr>
+                    <pic:cNvPr id="0" name="Picture 1"/>
+                    <pic:cNvPicPr>
+                      <a:picLocks noChangeAspect="1" noChangeArrowheads="1"/>
+                    </pic:cNvPicPr>
+                  </pic:nvPicPr>
+                  <pic:blipFill>
+                    <a:blip r:embed="rId4">
+                      <a:extLst>
+                        <a:ext uri="{28A0092B-C50C-407E-A947-70E740481C1C}">
+                          <a14:useLocalDpi xmlns:a14="http://schemas.microsoft.com/office/drawing/2010/main" val="0"/>
+                        </a:ext>
+                      </a:extLst>
+                    </a:blip>
+                    <a:srcRect/>
+                    <a:stretch>
+                      <a:fillRect/>
+                    </a:stretch>
+                  </pic:blipFill>
+                  <pic:spPr bwMode="auto">
+                    <a:xfrm>
+                      <a:off x="0" y="0"/>
+                      <a:ext cx="5943600" cy="3709797"/>
+                    </a:xfrm>
+                    <a:prstGeom prst="rect">
+                      <a:avLst/>
+                    </a:prstGeom>
+                    <a:noFill/>
+                    <a:ln>
+                      <a:noFill/>
+                    </a:ln>
+                  </pic:spPr>
+                </pic:pic>
+              </a:graphicData>
+            </a:graphic>
+          </wp:inline>
+        </w:drawing>
+      </w:r>
+    </w:p>
+    <w:p>
+      <w:pPr>
+        <w:rPr>
+          <w:i/>
+        </w:rPr>
+      </w:pPr>
+      <w:r>
+        <w:rPr>
+          <w:noProof/>
+        </w:rPr>
+        <w:drawing>
+          <wp:inline distT="0" distB="0" distL="0" distR="0">
+            <wp:extent cx="5943600" cy="2456688"/>
+            <wp:effectExtent l="0" t="0" r="0" b="1270"/>
+            <wp:docPr id="2" name="Picture 2"/>
+            <wp:cNvGraphicFramePr>
+              <a:graphicFrameLocks xmlns:a="http://schemas.openxmlformats.org/drawingml/2006/main" noChangeAspect="1"/>
+            </wp:cNvGraphicFramePr>
+            <a:graphic xmlns:a="http://schemas.openxmlformats.org/drawingml/2006/main">
+              <a:graphicData uri="http://schemas.openxmlformats.org/drawingml/2006/picture">
+                <pic:pic xmlns:pic="http://schemas.openxmlformats.org/drawingml/2006/picture">
+                  <pic:nvPicPr>
+                    <pic:cNvPr id="0" name="Picture 3"/>
+                    <pic:cNvPicPr>
+                      <a:picLocks noChangeAspect="1" noChangeArrowheads="1"/>
+                    </pic:cNvPicPr>
+                  </pic:nvPicPr>
+                  <pic:blipFill>
+                    <a:blip r:embed="rId6">
+                      <a:extLst>
+                        <a:ext uri="{28A0092B-C50C-407E-A947-70E740481C1C}">
+                          <a14:useLocalDpi xmlns:a14="http://schemas.microsoft.com/office/drawing/2010/main" val="0"/>
+                        </a:ext>
+                      </a:extLst>
+                    </a:blip>
+                    <a:srcRect/>
+                    <a:stretch>
+                      <a:fillRect/>
+                    </a:stretch>
+                  </pic:blipFill>
+                  <pic:spPr bwMode="auto">
+                    <a:xfrm>
+                      <a:off x="0" y="0"/>
+                      <a:ext cx="5943600" cy="2456688"/>
+                    </a:xfrm>
+                    <a:prstGeom prst="rect">
+                      <a:avLst/>
+                    </a:prstGeom>
+                    <a:noFill/>
+                    <a:ln>
+                      <a:noFill/>
+                    </a:ln>
+                  </pic:spPr>
+                </pic:pic>
+              </a:graphicData>
+            </a:graphic>
+          </wp:inline>
+        </w:drawing>
+      </w:r>
+    </w:p>
+    <w:p>
+      <w:pPr>
+        <w:rPr>
+          <w:i/>
+        </w:rPr>
+      </w:pPr>
+      <w:r>
+        <w:rPr>
+          <w:noProof/>
+        </w:rPr>
+        <w:lastRenderedPageBreak/>
+        <w:drawing>
+          <wp:inline distT="0" distB="0" distL="0" distR="0">
+            <wp:extent cx="5943600" cy="3709797"/>
+            <wp:effectExtent l="0" t="0" r="0" b="5080"/>
+            <wp:docPr id="3" name="Picture 3"/>
+            <wp:cNvGraphicFramePr>
+              <a:graphicFrameLocks xmlns:a="http://schemas.openxmlformats.org/drawingml/2006/main" noChangeAspect="1"/>
+            </wp:cNvGraphicFramePr>
+            <a:graphic xmlns:a="http://schemas.openxmlformats.org/drawingml/2006/main">
+              <a:graphicData uri="http://schemas.openxmlformats.org/drawingml/2006/picture">
+                <pic:pic xmlns:pic="http://schemas.openxmlformats.org/drawingml/2006/picture">
+                  <pic:nvPicPr>
+                    <pic:cNvPr id="0" name="Picture 5"/>
+                    <pic:cNvPicPr>
+                      <a:picLocks noChangeAspect="1" noChangeArrowheads="1"/>
+                    </pic:cNvPicPr>
+                  </pic:nvPicPr>
+                  <pic:blipFill>
+                    <a:blip r:embed="rId7">
+                      <a:extLst>
+                        <a:ext uri="{28A0092B-C50C-407E-A947-70E740481C1C}">
+                          <a14:useLocalDpi xmlns:a14="http://schemas.microsoft.com/office/drawing/2010/main" val="0"/>
+                        </a:ext>
+                      </a:extLst>
+                    </a:blip>
+                    <a:srcRect/>
+                    <a:stretch>
+                      <a:fillRect/>
+                    </a:stretch>
+                  </pic:blipFill>
+                  <pic:spPr bwMode="auto">
+                    <a:xfrm>
+                      <a:off x="0" y="0"/>
+                      <a:ext cx="5943600" cy="3709797"/>
+                    </a:xfrm>
+                    <a:prstGeom prst="rect">
+                      <a:avLst/>
+                    </a:prstGeom>
+                    <a:noFill/>
+                    <a:ln>
+                      <a:noFill/>
+                    </a:ln>
+                  </pic:spPr>
+                </pic:pic>
+              </a:graphicData>
+            </a:graphic>
+          </wp:inline>
+        </w:drawing>
+      </w:r>
+    </w:p>
+    <w:p>
+      <w:pPr>
+        <w:rPr>
+          <w:i/>
+        </w:rPr>
+      </w:pPr>
+      <w:r>
+        <w:rPr>
+          <w:i/>
+        </w:rPr>
+        <w:t xml:space="preserve">Part </w:t>
+      </w:r>
+      <w:proofErr w:type="spellStart"/>
+      <w:r>
+        <w:rPr>
+          <w:i/>
+        </w:rPr>
+        <w:t>Ib</w:t>
+      </w:r>
+      <w:proofErr w:type="spellEnd"/>
+      <w:r>
+        <w:rPr>
+          <w:i/>
+        </w:rPr>
+        <w:t xml:space="preserve">: Just </w:t>
+      </w:r>
+      <w:proofErr w:type="gramStart"/>
+      <w:r>
+        <w:rPr>
+          <w:i/>
+        </w:rPr>
+        <w:t>The</w:t>
+      </w:r>
+      <w:proofErr w:type="gramEnd"/>
+      <w:r>
+        <w:rPr>
+          <w:i/>
+        </w:rPr>
+        <w:t xml:space="preserve"> Triple Interactions, X Axis is Age Categories and Series Are </w:t>
+      </w:r>
+      <w:proofErr w:type="spellStart"/>
+      <w:r>
+        <w:rPr>
+          <w:i/>
+        </w:rPr>
+        <w:t>YearDecade</w:t>
+      </w:r>
+      <w:proofErr w:type="spellEnd"/>
+    </w:p>
+    <w:p>
+      <w:pPr>
+        <w:rPr>
+          <w:i/>
+        </w:rPr>
+      </w:pPr>
+      <w:r>
+        <w:rPr>
+          <w:noProof/>
+        </w:rPr>
+        <w:drawing>
+          <wp:inline distT="0" distB="0" distL="0" distR="0">
+            <wp:extent cx="5943600" cy="3709797"/>
+            <wp:effectExtent l="0" t="0" r="0" b="5080"/>
+            <wp:docPr id="5" name="Picture 5"/>
+            <wp:cNvGraphicFramePr>
+              <a:graphicFrameLocks xmlns:a="http://schemas.openxmlformats.org/drawingml/2006/main" noChangeAspect="1"/>
+            </wp:cNvGraphicFramePr>
+            <a:graphic xmlns:a="http://schemas.openxmlformats.org/drawingml/2006/main">
+              <a:graphicData uri="http://schemas.openxmlformats.org/drawingml/2006/picture">
+                <pic:pic xmlns:pic="http://schemas.openxmlformats.org/drawingml/2006/picture">
+                  <pic:nvPicPr>
+                    <pic:cNvPr id="0" name="Picture 12"/>
+                    <pic:cNvPicPr>
+                      <a:picLocks noChangeAspect="1" noChangeArrowheads="1"/>
+                    </pic:cNvPicPr>
+                  </pic:nvPicPr>
+                  <pic:blipFill>
+                    <a:blip r:embed="rId5">
+                      <a:extLst>
+                        <a:ext uri="{28A0092B-C50C-407E-A947-70E740481C1C}">
+                          <a14:useLocalDpi xmlns:a14="http://schemas.microsoft.com/office/drawing/2010/main" val="0"/>
+                        </a:ext>
+                      </a:extLst>
+                    </a:blip>
+                    <a:srcRect/>
+                    <a:stretch>
+                      <a:fillRect/>
+                    </a:stretch>
+                  </pic:blipFill>
+                  <pic:spPr bwMode="auto">
+                    <a:xfrm>
+                      <a:off x="0" y="0"/>
+                      <a:ext cx="5943600" cy="3709797"/>
+                    </a:xfrm>
+                    <a:prstGeom prst="rect">
+                      <a:avLst/>
+                    </a:prstGeom>
+                    <a:noFill/>
+                    <a:ln>
+                      <a:noFill/>
+                    </a:ln>
+                  </pic:spPr>
+                </pic:pic>
+              </a:graphicData>
+            </a:graphic>
+          </wp:inline>
+        </w:drawing>
+      </w:r>
+    </w:p>
+    <w:p>
+      <w:pPr>
+        <w:rPr>
+          <w:i/>
+        </w:rPr>
+      </w:pPr>
+      <w:r>
+        <w:rPr>
+          <w:noProof/>
+        </w:rPr>
+        <w:lastRenderedPageBreak/>
+        <w:drawing>
+          <wp:inline distT="0" distB="0" distL="0" distR="0">
+            <wp:extent cx="5943600" cy="3709797"/>
+            <wp:effectExtent l="0" t="0" r="0" b="5080"/>
+            <wp:docPr id="6" name="Picture 6"/>
+            <wp:cNvGraphicFramePr>
+              <a:graphicFrameLocks xmlns:a="http://schemas.openxmlformats.org/drawingml/2006/main" noChangeAspect="1"/>
+            </wp:cNvGraphicFramePr>
+            <a:graphic xmlns:a="http://schemas.openxmlformats.org/drawingml/2006/main">
+              <a:graphicData uri="http://schemas.openxmlformats.org/drawingml/2006/picture">
+                <pic:pic xmlns:pic="http://schemas.openxmlformats.org/drawingml/2006/picture">
+                  <pic:nvPicPr>
+                    <pic:cNvPr id="0" name="Picture 14"/>
+                    <pic:cNvPicPr>
+                      <a:picLocks noChangeAspect="1" noChangeArrowheads="1"/>
+                    </pic:cNvPicPr>
+                  </pic:nvPicPr>
+                  <pic:blipFill>
+                    <a:blip r:embed="rId8">
+                      <a:extLst>
+                        <a:ext uri="{28A0092B-C50C-407E-A947-70E740481C1C}">
+                          <a14:useLocalDpi xmlns:a14="http://schemas.microsoft.com/office/drawing/2010/main" val="0"/>
+                        </a:ext>
+                      </a:extLst>
+                    </a:blip>
+                    <a:srcRect/>
+                    <a:stretch>
+                      <a:fillRect/>
+                    </a:stretch>
+                  </pic:blipFill>
+                  <pic:spPr bwMode="auto">
+                    <a:xfrm>
+                      <a:off x="0" y="0"/>
+                      <a:ext cx="5943600" cy="3709797"/>
+                    </a:xfrm>
+                    <a:prstGeom prst="rect">
+                      <a:avLst/>
+                    </a:prstGeom>
+                    <a:noFill/>
+                    <a:ln>
+                      <a:noFill/>
+                    </a:ln>
+                  </pic:spPr>
+                </pic:pic>
+              </a:graphicData>
+            </a:graphic>
+          </wp:inline>
+        </w:drawing>
+      </w:r>
+    </w:p>
+    <w:p>
+      <w:pPr>
+        <w:rPr>
+          <w:i/>
+        </w:rPr>
+      </w:pPr>
+      <w:r>
+        <w:rPr>
+          <w:noProof/>
+        </w:rPr>
+        <w:drawing>
+          <wp:inline distT="0" distB="0" distL="0" distR="0">
+            <wp:extent cx="5943600" cy="3709797"/>
+            <wp:effectExtent l="0" t="0" r="0" b="5080"/>
+            <wp:docPr id="7" name="Picture 7"/>
+            <wp:cNvGraphicFramePr>
+              <a:graphicFrameLocks xmlns:a="http://schemas.openxmlformats.org/drawingml/2006/main" noChangeAspect="1"/>
+            </wp:cNvGraphicFramePr>
+            <a:graphic xmlns:a="http://schemas.openxmlformats.org/drawingml/2006/main">
+              <a:graphicData uri="http://schemas.openxmlformats.org/drawingml/2006/picture">
+                <pic:pic xmlns:pic="http://schemas.openxmlformats.org/drawingml/2006/picture">
+                  <pic:nvPicPr>
+                    <pic:cNvPr id="0" name="Picture 16"/>
+                    <pic:cNvPicPr>
+                      <a:picLocks noChangeAspect="1" noChangeArrowheads="1"/>
+                    </pic:cNvPicPr>
+                  </pic:nvPicPr>
+                  <pic:blipFill>
+                    <a:blip r:embed="rId9">
+                      <a:extLst>
+                        <a:ext uri="{28A0092B-C50C-407E-A947-70E740481C1C}">
+                          <a14:useLocalDpi xmlns:a14="http://schemas.microsoft.com/office/drawing/2010/main" val="0"/>
+                        </a:ext>
+                      </a:extLst>
+                    </a:blip>
+                    <a:srcRect/>
+                    <a:stretch>
+                      <a:fillRect/>
+                    </a:stretch>
+                  </pic:blipFill>
+                  <pic:spPr bwMode="auto">
+                    <a:xfrm>
+                      <a:off x="0" y="0"/>
+                      <a:ext cx="5943600" cy="3709797"/>
+                    </a:xfrm>
+                    <a:prstGeom prst="rect">
+                      <a:avLst/>
+                    </a:prstGeom>
+                    <a:noFill/>
+                    <a:ln>
+                      <a:noFill/>
+                    </a:ln>
+                  </pic:spPr>
+                </pic:pic>
+              </a:graphicData>
+            </a:graphic>
+          </wp:inline>
+        </w:drawing>
+      </w:r>
+    </w:p>
+    <w:p>
+      <w:pPr>
+        <w:rPr>
+          <w:i/>
+        </w:rPr>
+      </w:pPr>
+      <w:r>
+        <w:rPr>
+          <w:i/>
+        </w:rPr>
+        <w:t xml:space="preserve">Part </w:t>
+      </w:r>
+      <w:proofErr w:type="spellStart"/>
+      <w:r>
+        <w:rPr>
+          <w:i/>
+        </w:rPr>
+        <w:t>IIa</w:t>
+      </w:r>
+      <w:proofErr w:type="spellEnd"/>
+      <w:r>
+        <w:rPr>
+          <w:i/>
+        </w:rPr>
+        <w:t>: Triple Coefficients Summed with Double Interaction Terms and US Term, X is Year Decade and Series are Age Categories</w:t>
+      </w:r>
+    </w:p>
+    <w:p>
+      <w:pPr>
+        <w:rPr>
+          <w:i/>
+        </w:rPr>
+      </w:pPr>
+      <w:r>
+        <w:rPr>
+          <w:noProof/>
+        </w:rPr>
+        <w:lastRenderedPageBreak/>
+        <w:drawing>
+          <wp:inline distT="0" distB="0" distL="0" distR="0">
+            <wp:extent cx="5943600" cy="3734562"/>
+            <wp:effectExtent l="0" t="0" r="0" b="0"/>
+            <wp:docPr id="8" name="Picture 8"/>
+            <wp:cNvGraphicFramePr>
+              <a:graphicFrameLocks xmlns:a="http://schemas.openxmlformats.org/drawingml/2006/main" noChangeAspect="1"/>
+            </wp:cNvGraphicFramePr>
+            <a:graphic xmlns:a="http://schemas.openxmlformats.org/drawingml/2006/main">
+              <a:graphicData uri="http://schemas.openxmlformats.org/drawingml/2006/picture">
+                <pic:pic xmlns:pic="http://schemas.openxmlformats.org/drawingml/2006/picture">
+                  <pic:nvPicPr>
+                    <pic:cNvPr id="0" name="Picture 18"/>
+                    <pic:cNvPicPr>
+                      <a:picLocks noChangeAspect="1" noChangeArrowheads="1"/>
+                    </pic:cNvPicPr>
+                  </pic:nvPicPr>
+                  <pic:blipFill>
+                    <a:blip r:embed="rId10">
+                      <a:extLst>
+                        <a:ext uri="{28A0092B-C50C-407E-A947-70E740481C1C}">
+                          <a14:useLocalDpi xmlns:a14="http://schemas.microsoft.com/office/drawing/2010/main" val="0"/>
+                        </a:ext>
+                      </a:extLst>
+                    </a:blip>
+                    <a:srcRect/>
+                    <a:stretch>
+                      <a:fillRect/>
+                    </a:stretch>
+                  </pic:blipFill>
+                  <pic:spPr bwMode="auto">
+                    <a:xfrm>
+                      <a:off x="0" y="0"/>
+                      <a:ext cx="5943600" cy="3734562"/>
+                    </a:xfrm>
+                    <a:prstGeom prst="rect">
+                      <a:avLst/>
+                    </a:prstGeom>
+                    <a:noFill/>
+                    <a:ln>
+                      <a:noFill/>
+                    </a:ln>
+                  </pic:spPr>
+                </pic:pic>
+              </a:graphicData>
+            </a:graphic>
+          </wp:inline>
+        </w:drawing>
+      </w:r>
+    </w:p>
+    <w:p>
+      <w:pPr>
+        <w:rPr>
+          <w:i/>
+        </w:rPr>
+      </w:pPr>
+      <w:r>
+        <w:rPr>
+          <w:noProof/>
+        </w:rPr>
+        <w:drawing>
+          <wp:inline distT="0" distB="0" distL="0" distR="0">
+            <wp:extent cx="5943600" cy="3734562"/>
+            <wp:effectExtent l="0" t="0" r="0" b="0"/>
+            <wp:docPr id="9" name="Picture 9"/>
+            <wp:cNvGraphicFramePr>
+              <a:graphicFrameLocks xmlns:a="http://schemas.openxmlformats.org/drawingml/2006/main" noChangeAspect="1"/>
+            </wp:cNvGraphicFramePr>
+            <a:graphic xmlns:a="http://schemas.openxmlformats.org/drawingml/2006/main">
+              <a:graphicData uri="http://schemas.openxmlformats.org/drawingml/2006/picture">
+                <pic:pic xmlns:pic="http://schemas.openxmlformats.org/drawingml/2006/picture">
+                  <pic:nvPicPr>
+                    <pic:cNvPr id="0" name="Picture 20"/>
+                    <pic:cNvPicPr>
+                      <a:picLocks noChangeAspect="1" noChangeArrowheads="1"/>
+                    </pic:cNvPicPr>
+                  </pic:nvPicPr>
+                  <pic:blipFill>
+                    <a:blip r:embed="rId11">
+                      <a:extLst>
+                        <a:ext uri="{28A0092B-C50C-407E-A947-70E740481C1C}">
+                          <a14:useLocalDpi xmlns:a14="http://schemas.microsoft.com/office/drawing/2010/main" val="0"/>
+                        </a:ext>
+                      </a:extLst>
+                    </a:blip>
+                    <a:srcRect/>
+                    <a:stretch>
+                      <a:fillRect/>
+                    </a:stretch>
+                  </pic:blipFill>
+                  <pic:spPr bwMode="auto">
+                    <a:xfrm>
+                      <a:off x="0" y="0"/>
+                      <a:ext cx="5943600" cy="3734562"/>
+                    </a:xfrm>
+                    <a:prstGeom prst="rect">
+                      <a:avLst/>
+                    </a:prstGeom>
+                    <a:noFill/>
+                    <a:ln>
+                      <a:noFill/>
+                    </a:ln>
+                  </pic:spPr>
+                </pic:pic>
+              </a:graphicData>
+            </a:graphic>
+          </wp:inline>
+        </w:drawing>
+      </w:r>
+    </w:p>
+    <w:p>
+      <w:pPr>
+        <w:rPr>
+          <w:i/>
+        </w:rPr>
+      </w:pPr>
+      <w:r>
+        <w:rPr>
+          <w:noProof/>
+        </w:rPr>
+        <w:lastRenderedPageBreak/>
+        <w:drawing>
+          <wp:inline distT="0" distB="0" distL="0" distR="0">
+            <wp:extent cx="5943600" cy="3734562"/>
+            <wp:effectExtent l="0" t="0" r="0" b="0"/>
+            <wp:docPr id="10" name="Picture 10"/>
+            <wp:cNvGraphicFramePr>
+              <a:graphicFrameLocks xmlns:a="http://schemas.openxmlformats.org/drawingml/2006/main" noChangeAspect="1"/>
+            </wp:cNvGraphicFramePr>
+            <a:graphic xmlns:a="http://schemas.openxmlformats.org/drawingml/2006/main">
+              <a:graphicData uri="http://schemas.openxmlformats.org/drawingml/2006/picture">
+                <pic:pic xmlns:pic="http://schemas.openxmlformats.org/drawingml/2006/picture">
+                  <pic:nvPicPr>
+                    <pic:cNvPr id="0" name="Picture 22"/>
+                    <pic:cNvPicPr>
+                      <a:picLocks noChangeAspect="1" noChangeArrowheads="1"/>
+                    </pic:cNvPicPr>
+                  </pic:nvPicPr>
+                  <pic:blipFill>
+                    <a:blip r:embed="rId12">
+                      <a:extLst>
+                        <a:ext uri="{28A0092B-C50C-407E-A947-70E740481C1C}">
+                          <a14:useLocalDpi xmlns:a14="http://schemas.microsoft.com/office/drawing/2010/main" val="0"/>
+                        </a:ext>
+                      </a:extLst>
+                    </a:blip>
+                    <a:srcRect/>
+                    <a:stretch>
+                      <a:fillRect/>
+                    </a:stretch>
+                  </pic:blipFill>
+                  <pic:spPr bwMode="auto">
+                    <a:xfrm>
+                      <a:off x="0" y="0"/>
+                      <a:ext cx="5943600" cy="3734562"/>
+                    </a:xfrm>
+                    <a:prstGeom prst="rect">
+                      <a:avLst/>
+                    </a:prstGeom>
+                    <a:noFill/>
+                    <a:ln>
+                      <a:noFill/>
+                    </a:ln>
+                  </pic:spPr>
+                </pic:pic>
+              </a:graphicData>
+            </a:graphic>
+          </wp:inline>
+        </w:drawing>
+      </w:r>
+    </w:p>
+    <w:p>
+      <w:pPr>
+        <w:rPr>
+          <w:i/>
+        </w:rPr>
+      </w:pPr>
+      <w:r>
+        <w:rPr>
+          <w:i/>
+        </w:rPr>
+        <w:t xml:space="preserve">Part IIb: Triple Interaction Coefficients Summed </w:t>
+      </w:r>
+      <w:proofErr w:type="gramStart"/>
+      <w:r>
+        <w:rPr>
+          <w:i/>
+        </w:rPr>
+        <w:t>With</w:t>
+      </w:r>
+      <w:proofErr w:type="gramEnd"/>
+      <w:r>
+        <w:rPr>
+          <w:i/>
+        </w:rPr>
+        <w:t xml:space="preserve"> Double Interaction Terms and US Coefficient, X Axis is Age Categories, Series are Year Decades</w:t>
+      </w:r>
+    </w:p>
+    <w:p>
+      <w:pPr>
+        <w:rPr>
+          <w:i/>
+        </w:rPr>
+      </w:pPr>
+      <w:r>
+        <w:rPr>
+          <w:noProof/>
+        </w:rPr>
+        <w:drawing>
+          <wp:inline distT="0" distB="0" distL="0" distR="0">
+            <wp:extent cx="5943600" cy="3733072"/>
+            <wp:effectExtent l="0" t="0" r="0" b="1270"/>
+            <wp:docPr id="14" name="Picture 14"/>
+            <wp:cNvGraphicFramePr>
+              <a:graphicFrameLocks xmlns:a="http://schemas.openxmlformats.org/drawingml/2006/main" noChangeAspect="1"/>
+            </wp:cNvGraphicFramePr>
+            <a:graphic xmlns:a="http://schemas.openxmlformats.org/drawingml/2006/main">
+              <a:graphicData uri="http://schemas.openxmlformats.org/drawingml/2006/picture">
+                <pic:pic xmlns:pic="http://schemas.openxmlformats.org/drawingml/2006/picture">
+                  <pic:nvPicPr>
+                    <pic:cNvPr id="0" name="Picture 33"/>
+                    <pic:cNvPicPr>
+                      <a:picLocks noChangeAspect="1" noChangeArrowheads="1"/>
+                    </pic:cNvPicPr>
+                  </pic:nvPicPr>
+                  <pic:blipFill>
+                    <a:blip r:embed="rId13">
+                      <a:extLst>
+                        <a:ext uri="{28A0092B-C50C-407E-A947-70E740481C1C}">
+                          <a14:useLocalDpi xmlns:a14="http://schemas.microsoft.com/office/drawing/2010/main" val="0"/>
+                        </a:ext>
+                      </a:extLst>
+                    </a:blip>
+                    <a:srcRect/>
+                    <a:stretch>
+                      <a:fillRect/>
+                    </a:stretch>
+                  </pic:blipFill>
+                  <pic:spPr bwMode="auto">
+                    <a:xfrm>
+                      <a:off x="0" y="0"/>
+                      <a:ext cx="5943600" cy="3733072"/>
+                    </a:xfrm>
+                    <a:prstGeom prst="rect">
+                      <a:avLst/>
+                    </a:prstGeom>
+                    <a:noFill/>
+                    <a:ln>
+                      <a:noFill/>
+                    </a:ln>
+                  </pic:spPr>
+                </pic:pic>
+              </a:graphicData>
+            </a:graphic>
+          </wp:inline>
+        </w:drawing>
+      </w:r>
+    </w:p>
+    <w:p>
+      <w:pPr>
+        <w:rPr>
+          <w:i/>
+        </w:rPr>
+      </w:pPr>
+      <w:r>
+        <w:rPr>
+          <w:noProof/>
+        </w:rPr>
+        <w:lastRenderedPageBreak/>
+        <w:drawing>
+          <wp:inline distT="0" distB="0" distL="0" distR="0">
+            <wp:extent cx="5943600" cy="3733072"/>
+            <wp:effectExtent l="0" t="0" r="0" b="1270"/>
+            <wp:docPr id="15" name="Picture 15"/>
+            <wp:cNvGraphicFramePr>
+              <a:graphicFrameLocks xmlns:a="http://schemas.openxmlformats.org/drawingml/2006/main" noChangeAspect="1"/>
+            </wp:cNvGraphicFramePr>
+            <a:graphic xmlns:a="http://schemas.openxmlformats.org/drawingml/2006/main">
+              <a:graphicData uri="http://schemas.openxmlformats.org/drawingml/2006/picture">
+                <pic:pic xmlns:pic="http://schemas.openxmlformats.org/drawingml/2006/picture">
+                  <pic:nvPicPr>
+                    <pic:cNvPr id="0" name="Picture 35"/>
+                    <pic:cNvPicPr>
+                      <a:picLocks noChangeAspect="1" noChangeArrowheads="1"/>
+                    </pic:cNvPicPr>
+                  </pic:nvPicPr>
+                  <pic:blipFill>
+                    <a:blip r:embed="rId14">
+                      <a:extLst>
+                        <a:ext uri="{28A0092B-C50C-407E-A947-70E740481C1C}">
+                          <a14:useLocalDpi xmlns:a14="http://schemas.microsoft.com/office/drawing/2010/main" val="0"/>
+                        </a:ext>
+                      </a:extLst>
+                    </a:blip>
+                    <a:srcRect/>
+                    <a:stretch>
+                      <a:fillRect/>
+                    </a:stretch>
+                  </pic:blipFill>
+                  <pic:spPr bwMode="auto">
+                    <a:xfrm>
+                      <a:off x="0" y="0"/>
+                      <a:ext cx="5943600" cy="3733072"/>
+                    </a:xfrm>
+                    <a:prstGeom prst="rect">
+                      <a:avLst/>
+                    </a:prstGeom>
+                    <a:noFill/>
+                    <a:ln>
+                      <a:noFill/>
+                    </a:ln>
+                  </pic:spPr>
+                </pic:pic>
+              </a:graphicData>
+            </a:graphic>
+          </wp:inline>
+        </w:drawing>
+      </w:r>
+    </w:p>
+    <w:p>
+      <w:pPr>
+        <w:rPr>
+          <w:i/>
+        </w:rPr>
+      </w:pPr>
+      <w:r>
+        <w:rPr>
+          <w:noProof/>
+        </w:rPr>
+        <w:drawing>
+          <wp:inline distT="0" distB="0" distL="0" distR="0">
+            <wp:extent cx="5943600" cy="3733072"/>
+            <wp:effectExtent l="0" t="0" r="0" b="1270"/>
+            <wp:docPr id="12" name="Picture 12"/>
+            <wp:cNvGraphicFramePr>
+              <a:graphicFrameLocks xmlns:a="http://schemas.openxmlformats.org/drawingml/2006/main" noChangeAspect="1"/>
+            </wp:cNvGraphicFramePr>
+            <a:graphic xmlns:a="http://schemas.openxmlformats.org/drawingml/2006/main">
+              <a:graphicData uri="http://schemas.openxmlformats.org/drawingml/2006/picture">
+                <pic:pic xmlns:pic="http://schemas.openxmlformats.org/drawingml/2006/picture">
+                  <pic:nvPicPr>
+                    <pic:cNvPr id="0" name="Picture 26"/>
+                    <pic:cNvPicPr>
+                      <a:picLocks noChangeAspect="1" noChangeArrowheads="1"/>
+                    </pic:cNvPicPr>
+                  </pic:nvPicPr>
+                  <pic:blipFill>
+                    <a:blip r:embed="rId15">
+                      <a:extLst>
+                        <a:ext uri="{28A0092B-C50C-407E-A947-70E740481C1C}">
+                          <a14:useLocalDpi xmlns:a14="http://schemas.microsoft.com/office/drawing/2010/main" val="0"/>
+                        </a:ext>
+                      </a:extLst>
+                    </a:blip>
+                    <a:srcRect/>
+                    <a:stretch>
+                      <a:fillRect/>
+                    </a:stretch>
+                  </pic:blipFill>
+                  <pic:spPr bwMode="auto">
+                    <a:xfrm>
+                      <a:off x="0" y="0"/>
+                      <a:ext cx="5943600" cy="3733072"/>
+                    </a:xfrm>
+                    <a:prstGeom prst="rect">
+                      <a:avLst/>
+                    </a:prstGeom>
+                    <a:noFill/>
+                    <a:ln>
+                      <a:noFill/>
+                    </a:ln>
+                  </pic:spPr>
+                </pic:pic>
+              </a:graphicData>
+            </a:graphic>
+          </wp:inline>
+        </w:drawing>
+      </w:r>
+    </w:p>
+    <w:p>
+      <w:pPr>
+        <w:rPr>
+          <w:b/>
+        </w:rPr>
+      </w:pPr>
+      <w:r>
+        <w:rPr>
+          <w:b/>
+        </w:rPr>
+        <w:t>Section 2: Model 2 Graphs</w:t>
       </w:r>
     </w:p>
     <w:sectPr>

</xml_diff>

<commit_message>
Remove Graph Gallery Section in Memo
</commit_message>
<xml_diff>
--- a/pub/Triple Interactions Memo.docx
+++ b/pub/Triple Interactions Memo.docx
@@ -746,10 +746,7 @@
         </m:oMath>
       </m:oMathPara>
     </w:p>
-    <w:p>
-      <w:bookmarkStart w:id="0" w:name="_GoBack"/>
-    </w:p>
-    <w:bookmarkEnd w:id="0"/>
+    <w:p/>
     <w:p>
       <w:pPr>
         <w:ind w:firstLine="720"/>
@@ -798,1156 +795,42 @@
         <w:t>, of which the 10-19 age group was treated as the base. Year decades were defined as the 1940s, 50s, 60s, 70s, 80s, 90s, 00s, and 10s, of which the 1950s were treated as the base.</w:t>
       </w:r>
     </w:p>
+    <w:p>
+      <w:pPr>
+        <w:ind w:firstLine="720"/>
+      </w:pPr>
+      <w:r>
+        <w:t>I ran the regressions separately f</w:t>
+      </w:r>
+      <w:r>
+        <w:t>or</w:t>
+      </w:r>
+      <w:r>
+        <w:t xml:space="preserve"> each of</w:t>
+      </w:r>
+      <w:r>
+        <w:t xml:space="preserve"> the three gender categories: total, female, and male</w:t>
+      </w:r>
+      <w:r>
+        <w:t>.</w:t>
+      </w:r>
+    </w:p>
     <w:p/>
     <w:p>
       <w:r>
+        <w:tab/>
+        <w:t>Model 1 lacks series for</w:t>
+      </w:r>
+    </w:p>
+    <w:p>
+      <w:r>
         <w:t>After these models were calculated, I made two sets of graphs</w:t>
       </w:r>
     </w:p>
     <w:p/>
-    <w:p/>
     <w:p>
-      <w:pPr>
-        <w:rPr>
-          <w:noProof/>
-        </w:rPr>
-      </w:pPr>
-    </w:p>
-    <w:p>
-      <w:r>
-        <w:rPr>
-          <w:noProof/>
-        </w:rPr>
-        <w:drawing>
-          <wp:inline distT="0" distB="0" distL="0" distR="0" wp14:anchorId="149A767C" wp14:editId="04C03BCE">
-            <wp:extent cx="5943600" cy="3709670"/>
-            <wp:effectExtent l="0" t="0" r="0" b="5080"/>
-            <wp:docPr id="16" name="Picture 16"/>
-            <wp:cNvGraphicFramePr>
-              <a:graphicFrameLocks xmlns:a="http://schemas.openxmlformats.org/drawingml/2006/main" noChangeAspect="1"/>
-            </wp:cNvGraphicFramePr>
-            <a:graphic xmlns:a="http://schemas.openxmlformats.org/drawingml/2006/main">
-              <a:graphicData uri="http://schemas.openxmlformats.org/drawingml/2006/picture">
-                <pic:pic xmlns:pic="http://schemas.openxmlformats.org/drawingml/2006/picture">
-                  <pic:nvPicPr>
-                    <pic:cNvPr id="0" name="Picture 1"/>
-                    <pic:cNvPicPr>
-                      <a:picLocks noChangeAspect="1" noChangeArrowheads="1"/>
-                    </pic:cNvPicPr>
-                  </pic:nvPicPr>
-                  <pic:blipFill>
-                    <a:blip r:embed="rId4">
-                      <a:extLst>
-                        <a:ext uri="{28A0092B-C50C-407E-A947-70E740481C1C}">
-                          <a14:useLocalDpi xmlns:a14="http://schemas.microsoft.com/office/drawing/2010/main" val="0"/>
-                        </a:ext>
-                      </a:extLst>
-                    </a:blip>
-                    <a:srcRect/>
-                    <a:stretch>
-                      <a:fillRect/>
-                    </a:stretch>
-                  </pic:blipFill>
-                  <pic:spPr bwMode="auto">
-                    <a:xfrm>
-                      <a:off x="0" y="0"/>
-                      <a:ext cx="5943600" cy="3709670"/>
-                    </a:xfrm>
-                    <a:prstGeom prst="rect">
-                      <a:avLst/>
-                    </a:prstGeom>
-                    <a:noFill/>
-                    <a:ln>
-                      <a:noFill/>
-                    </a:ln>
-                  </pic:spPr>
-                </pic:pic>
-              </a:graphicData>
-            </a:graphic>
-          </wp:inline>
-        </w:drawing>
-      </w:r>
-    </w:p>
-    <w:p>
-      <w:pPr>
-        <w:rPr>
-          <w:b/>
-        </w:rPr>
-      </w:pPr>
-      <w:r>
-        <w:rPr>
-          <w:noProof/>
-        </w:rPr>
-        <w:lastRenderedPageBreak/>
-        <w:drawing>
-          <wp:inline distT="0" distB="0" distL="0" distR="0" wp14:anchorId="3D21A5CE" wp14:editId="4EE298E4">
-            <wp:extent cx="5943600" cy="3709670"/>
-            <wp:effectExtent l="0" t="0" r="0" b="5080"/>
-            <wp:docPr id="17" name="Picture 17"/>
-            <wp:cNvGraphicFramePr>
-              <a:graphicFrameLocks xmlns:a="http://schemas.openxmlformats.org/drawingml/2006/main" noChangeAspect="1"/>
-            </wp:cNvGraphicFramePr>
-            <a:graphic xmlns:a="http://schemas.openxmlformats.org/drawingml/2006/main">
-              <a:graphicData uri="http://schemas.openxmlformats.org/drawingml/2006/picture">
-                <pic:pic xmlns:pic="http://schemas.openxmlformats.org/drawingml/2006/picture">
-                  <pic:nvPicPr>
-                    <pic:cNvPr id="0" name="Picture 12"/>
-                    <pic:cNvPicPr>
-                      <a:picLocks noChangeAspect="1" noChangeArrowheads="1"/>
-                    </pic:cNvPicPr>
-                  </pic:nvPicPr>
-                  <pic:blipFill>
-                    <a:blip r:embed="rId5">
-                      <a:extLst>
-                        <a:ext uri="{28A0092B-C50C-407E-A947-70E740481C1C}">
-                          <a14:useLocalDpi xmlns:a14="http://schemas.microsoft.com/office/drawing/2010/main" val="0"/>
-                        </a:ext>
-                      </a:extLst>
-                    </a:blip>
-                    <a:srcRect/>
-                    <a:stretch>
-                      <a:fillRect/>
-                    </a:stretch>
-                  </pic:blipFill>
-                  <pic:spPr bwMode="auto">
-                    <a:xfrm>
-                      <a:off x="0" y="0"/>
-                      <a:ext cx="5943600" cy="3709670"/>
-                    </a:xfrm>
-                    <a:prstGeom prst="rect">
-                      <a:avLst/>
-                    </a:prstGeom>
-                    <a:noFill/>
-                    <a:ln>
-                      <a:noFill/>
-                    </a:ln>
-                  </pic:spPr>
-                </pic:pic>
-              </a:graphicData>
-            </a:graphic>
-          </wp:inline>
-        </w:drawing>
-      </w:r>
-    </w:p>
-    <w:p>
-      <w:pPr>
-        <w:rPr>
-          <w:b/>
-        </w:rPr>
-      </w:pPr>
-    </w:p>
-    <w:p>
-      <w:pPr>
-        <w:rPr>
-          <w:b/>
-        </w:rPr>
-      </w:pPr>
-    </w:p>
-    <w:p>
-      <w:pPr>
-        <w:rPr>
-          <w:b/>
-        </w:rPr>
-      </w:pPr>
-    </w:p>
-    <w:p>
-      <w:pPr>
-        <w:rPr>
-          <w:b/>
-        </w:rPr>
-      </w:pPr>
-    </w:p>
-    <w:p>
-      <w:pPr>
-        <w:rPr>
-          <w:b/>
-        </w:rPr>
-      </w:pPr>
-    </w:p>
-    <w:p>
-      <w:pPr>
-        <w:rPr>
-          <w:b/>
-        </w:rPr>
-      </w:pPr>
-    </w:p>
-    <w:p>
-      <w:pPr>
-        <w:rPr>
-          <w:b/>
-        </w:rPr>
-      </w:pPr>
-    </w:p>
-    <w:p>
-      <w:pPr>
-        <w:rPr>
-          <w:b/>
-        </w:rPr>
-      </w:pPr>
-    </w:p>
-    <w:p>
-      <w:pPr>
-        <w:rPr>
-          <w:b/>
-        </w:rPr>
-      </w:pPr>
-    </w:p>
-    <w:p>
-      <w:pPr>
-        <w:rPr>
-          <w:b/>
-        </w:rPr>
-      </w:pPr>
-    </w:p>
-    <w:p>
-      <w:pPr>
-        <w:rPr>
-          <w:b/>
-        </w:rPr>
-      </w:pPr>
-    </w:p>
-    <w:p>
-      <w:pPr>
-        <w:rPr>
-          <w:b/>
-        </w:rPr>
-      </w:pPr>
-    </w:p>
-    <w:p>
-      <w:pPr>
-        <w:rPr>
-          <w:b/>
-        </w:rPr>
-      </w:pPr>
-    </w:p>
-    <w:p>
-      <w:pPr>
-        <w:rPr>
-          <w:b/>
-        </w:rPr>
-      </w:pPr>
-    </w:p>
-    <w:p>
-      <w:pPr>
-        <w:rPr>
-          <w:b/>
-        </w:rPr>
-      </w:pPr>
-    </w:p>
-    <w:p>
-      <w:pPr>
-        <w:rPr>
-          <w:b/>
-        </w:rPr>
-      </w:pPr>
-      <w:r>
-        <w:rPr>
-          <w:b/>
-        </w:rPr>
-        <w:lastRenderedPageBreak/>
-        <w:t>Graph Appendix</w:t>
-      </w:r>
-      <w:r>
-        <w:rPr>
-          <w:b/>
-        </w:rPr>
-        <w:t>:</w:t>
-      </w:r>
-    </w:p>
-    <w:p>
-      <w:pPr>
-        <w:rPr>
-          <w:b/>
-        </w:rPr>
-      </w:pPr>
-      <w:r>
-        <w:rPr>
-          <w:b/>
-        </w:rPr>
-        <w:t>Section 1: Model 1 Graphs</w:t>
-      </w:r>
-    </w:p>
-    <w:p>
-      <w:pPr>
-        <w:rPr>
-          <w:i/>
-        </w:rPr>
-      </w:pPr>
-      <w:r>
-        <w:rPr>
-          <w:i/>
-        </w:rPr>
-        <w:t xml:space="preserve">Part </w:t>
-      </w:r>
-      <w:proofErr w:type="spellStart"/>
-      <w:r>
-        <w:rPr>
-          <w:i/>
-        </w:rPr>
-        <w:t>Ia</w:t>
-      </w:r>
-      <w:proofErr w:type="spellEnd"/>
-      <w:r>
-        <w:rPr>
-          <w:i/>
-        </w:rPr>
-        <w:t xml:space="preserve">: Just </w:t>
-      </w:r>
-      <w:proofErr w:type="gramStart"/>
-      <w:r>
-        <w:rPr>
-          <w:i/>
-        </w:rPr>
-        <w:t>The</w:t>
-      </w:r>
-      <w:proofErr w:type="gramEnd"/>
-      <w:r>
-        <w:rPr>
-          <w:i/>
-        </w:rPr>
-        <w:t xml:space="preserve"> Triple Interactions, X Axis is Year Decade and Series are Age Categories</w:t>
-      </w:r>
-    </w:p>
-    <w:p>
-      <w:pPr>
-        <w:rPr>
-          <w:i/>
-        </w:rPr>
-      </w:pPr>
-      <w:r>
-        <w:rPr>
-          <w:noProof/>
-        </w:rPr>
-        <w:drawing>
-          <wp:inline distT="0" distB="0" distL="0" distR="0">
-            <wp:extent cx="5943600" cy="3709797"/>
-            <wp:effectExtent l="0" t="0" r="0" b="5080"/>
-            <wp:docPr id="1" name="Picture 1"/>
-            <wp:cNvGraphicFramePr>
-              <a:graphicFrameLocks xmlns:a="http://schemas.openxmlformats.org/drawingml/2006/main" noChangeAspect="1"/>
-            </wp:cNvGraphicFramePr>
-            <a:graphic xmlns:a="http://schemas.openxmlformats.org/drawingml/2006/main">
-              <a:graphicData uri="http://schemas.openxmlformats.org/drawingml/2006/picture">
-                <pic:pic xmlns:pic="http://schemas.openxmlformats.org/drawingml/2006/picture">
-                  <pic:nvPicPr>
-                    <pic:cNvPr id="0" name="Picture 1"/>
-                    <pic:cNvPicPr>
-                      <a:picLocks noChangeAspect="1" noChangeArrowheads="1"/>
-                    </pic:cNvPicPr>
-                  </pic:nvPicPr>
-                  <pic:blipFill>
-                    <a:blip r:embed="rId4">
-                      <a:extLst>
-                        <a:ext uri="{28A0092B-C50C-407E-A947-70E740481C1C}">
-                          <a14:useLocalDpi xmlns:a14="http://schemas.microsoft.com/office/drawing/2010/main" val="0"/>
-                        </a:ext>
-                      </a:extLst>
-                    </a:blip>
-                    <a:srcRect/>
-                    <a:stretch>
-                      <a:fillRect/>
-                    </a:stretch>
-                  </pic:blipFill>
-                  <pic:spPr bwMode="auto">
-                    <a:xfrm>
-                      <a:off x="0" y="0"/>
-                      <a:ext cx="5943600" cy="3709797"/>
-                    </a:xfrm>
-                    <a:prstGeom prst="rect">
-                      <a:avLst/>
-                    </a:prstGeom>
-                    <a:noFill/>
-                    <a:ln>
-                      <a:noFill/>
-                    </a:ln>
-                  </pic:spPr>
-                </pic:pic>
-              </a:graphicData>
-            </a:graphic>
-          </wp:inline>
-        </w:drawing>
-      </w:r>
-    </w:p>
-    <w:p>
-      <w:pPr>
-        <w:rPr>
-          <w:i/>
-        </w:rPr>
-      </w:pPr>
-      <w:r>
-        <w:rPr>
-          <w:noProof/>
-        </w:rPr>
-        <w:drawing>
-          <wp:inline distT="0" distB="0" distL="0" distR="0">
-            <wp:extent cx="5943600" cy="2456688"/>
-            <wp:effectExtent l="0" t="0" r="0" b="1270"/>
-            <wp:docPr id="2" name="Picture 2"/>
-            <wp:cNvGraphicFramePr>
-              <a:graphicFrameLocks xmlns:a="http://schemas.openxmlformats.org/drawingml/2006/main" noChangeAspect="1"/>
-            </wp:cNvGraphicFramePr>
-            <a:graphic xmlns:a="http://schemas.openxmlformats.org/drawingml/2006/main">
-              <a:graphicData uri="http://schemas.openxmlformats.org/drawingml/2006/picture">
-                <pic:pic xmlns:pic="http://schemas.openxmlformats.org/drawingml/2006/picture">
-                  <pic:nvPicPr>
-                    <pic:cNvPr id="0" name="Picture 3"/>
-                    <pic:cNvPicPr>
-                      <a:picLocks noChangeAspect="1" noChangeArrowheads="1"/>
-                    </pic:cNvPicPr>
-                  </pic:nvPicPr>
-                  <pic:blipFill>
-                    <a:blip r:embed="rId6">
-                      <a:extLst>
-                        <a:ext uri="{28A0092B-C50C-407E-A947-70E740481C1C}">
-                          <a14:useLocalDpi xmlns:a14="http://schemas.microsoft.com/office/drawing/2010/main" val="0"/>
-                        </a:ext>
-                      </a:extLst>
-                    </a:blip>
-                    <a:srcRect/>
-                    <a:stretch>
-                      <a:fillRect/>
-                    </a:stretch>
-                  </pic:blipFill>
-                  <pic:spPr bwMode="auto">
-                    <a:xfrm>
-                      <a:off x="0" y="0"/>
-                      <a:ext cx="5943600" cy="2456688"/>
-                    </a:xfrm>
-                    <a:prstGeom prst="rect">
-                      <a:avLst/>
-                    </a:prstGeom>
-                    <a:noFill/>
-                    <a:ln>
-                      <a:noFill/>
-                    </a:ln>
-                  </pic:spPr>
-                </pic:pic>
-              </a:graphicData>
-            </a:graphic>
-          </wp:inline>
-        </w:drawing>
-      </w:r>
-    </w:p>
-    <w:p>
-      <w:pPr>
-        <w:rPr>
-          <w:i/>
-        </w:rPr>
-      </w:pPr>
-      <w:r>
-        <w:rPr>
-          <w:noProof/>
-        </w:rPr>
-        <w:lastRenderedPageBreak/>
-        <w:drawing>
-          <wp:inline distT="0" distB="0" distL="0" distR="0">
-            <wp:extent cx="5943600" cy="3709797"/>
-            <wp:effectExtent l="0" t="0" r="0" b="5080"/>
-            <wp:docPr id="3" name="Picture 3"/>
-            <wp:cNvGraphicFramePr>
-              <a:graphicFrameLocks xmlns:a="http://schemas.openxmlformats.org/drawingml/2006/main" noChangeAspect="1"/>
-            </wp:cNvGraphicFramePr>
-            <a:graphic xmlns:a="http://schemas.openxmlformats.org/drawingml/2006/main">
-              <a:graphicData uri="http://schemas.openxmlformats.org/drawingml/2006/picture">
-                <pic:pic xmlns:pic="http://schemas.openxmlformats.org/drawingml/2006/picture">
-                  <pic:nvPicPr>
-                    <pic:cNvPr id="0" name="Picture 5"/>
-                    <pic:cNvPicPr>
-                      <a:picLocks noChangeAspect="1" noChangeArrowheads="1"/>
-                    </pic:cNvPicPr>
-                  </pic:nvPicPr>
-                  <pic:blipFill>
-                    <a:blip r:embed="rId7">
-                      <a:extLst>
-                        <a:ext uri="{28A0092B-C50C-407E-A947-70E740481C1C}">
-                          <a14:useLocalDpi xmlns:a14="http://schemas.microsoft.com/office/drawing/2010/main" val="0"/>
-                        </a:ext>
-                      </a:extLst>
-                    </a:blip>
-                    <a:srcRect/>
-                    <a:stretch>
-                      <a:fillRect/>
-                    </a:stretch>
-                  </pic:blipFill>
-                  <pic:spPr bwMode="auto">
-                    <a:xfrm>
-                      <a:off x="0" y="0"/>
-                      <a:ext cx="5943600" cy="3709797"/>
-                    </a:xfrm>
-                    <a:prstGeom prst="rect">
-                      <a:avLst/>
-                    </a:prstGeom>
-                    <a:noFill/>
-                    <a:ln>
-                      <a:noFill/>
-                    </a:ln>
-                  </pic:spPr>
-                </pic:pic>
-              </a:graphicData>
-            </a:graphic>
-          </wp:inline>
-        </w:drawing>
-      </w:r>
-    </w:p>
-    <w:p>
-      <w:pPr>
-        <w:rPr>
-          <w:i/>
-        </w:rPr>
-      </w:pPr>
-      <w:r>
-        <w:rPr>
-          <w:i/>
-        </w:rPr>
-        <w:t xml:space="preserve">Part </w:t>
-      </w:r>
-      <w:proofErr w:type="spellStart"/>
-      <w:r>
-        <w:rPr>
-          <w:i/>
-        </w:rPr>
-        <w:t>Ib</w:t>
-      </w:r>
-      <w:proofErr w:type="spellEnd"/>
-      <w:r>
-        <w:rPr>
-          <w:i/>
-        </w:rPr>
-        <w:t xml:space="preserve">: Just </w:t>
-      </w:r>
-      <w:proofErr w:type="gramStart"/>
-      <w:r>
-        <w:rPr>
-          <w:i/>
-        </w:rPr>
-        <w:t>The</w:t>
-      </w:r>
-      <w:proofErr w:type="gramEnd"/>
-      <w:r>
-        <w:rPr>
-          <w:i/>
-        </w:rPr>
-        <w:t xml:space="preserve"> Triple Interactions, X Axis is Age Categories and Series Are </w:t>
-      </w:r>
-      <w:proofErr w:type="spellStart"/>
-      <w:r>
-        <w:rPr>
-          <w:i/>
-        </w:rPr>
-        <w:t>YearDecade</w:t>
-      </w:r>
-      <w:proofErr w:type="spellEnd"/>
-    </w:p>
-    <w:p>
-      <w:pPr>
-        <w:rPr>
-          <w:i/>
-        </w:rPr>
-      </w:pPr>
-      <w:r>
-        <w:rPr>
-          <w:noProof/>
-        </w:rPr>
-        <w:drawing>
-          <wp:inline distT="0" distB="0" distL="0" distR="0">
-            <wp:extent cx="5943600" cy="3709797"/>
-            <wp:effectExtent l="0" t="0" r="0" b="5080"/>
-            <wp:docPr id="5" name="Picture 5"/>
-            <wp:cNvGraphicFramePr>
-              <a:graphicFrameLocks xmlns:a="http://schemas.openxmlformats.org/drawingml/2006/main" noChangeAspect="1"/>
-            </wp:cNvGraphicFramePr>
-            <a:graphic xmlns:a="http://schemas.openxmlformats.org/drawingml/2006/main">
-              <a:graphicData uri="http://schemas.openxmlformats.org/drawingml/2006/picture">
-                <pic:pic xmlns:pic="http://schemas.openxmlformats.org/drawingml/2006/picture">
-                  <pic:nvPicPr>
-                    <pic:cNvPr id="0" name="Picture 12"/>
-                    <pic:cNvPicPr>
-                      <a:picLocks noChangeAspect="1" noChangeArrowheads="1"/>
-                    </pic:cNvPicPr>
-                  </pic:nvPicPr>
-                  <pic:blipFill>
-                    <a:blip r:embed="rId5">
-                      <a:extLst>
-                        <a:ext uri="{28A0092B-C50C-407E-A947-70E740481C1C}">
-                          <a14:useLocalDpi xmlns:a14="http://schemas.microsoft.com/office/drawing/2010/main" val="0"/>
-                        </a:ext>
-                      </a:extLst>
-                    </a:blip>
-                    <a:srcRect/>
-                    <a:stretch>
-                      <a:fillRect/>
-                    </a:stretch>
-                  </pic:blipFill>
-                  <pic:spPr bwMode="auto">
-                    <a:xfrm>
-                      <a:off x="0" y="0"/>
-                      <a:ext cx="5943600" cy="3709797"/>
-                    </a:xfrm>
-                    <a:prstGeom prst="rect">
-                      <a:avLst/>
-                    </a:prstGeom>
-                    <a:noFill/>
-                    <a:ln>
-                      <a:noFill/>
-                    </a:ln>
-                  </pic:spPr>
-                </pic:pic>
-              </a:graphicData>
-            </a:graphic>
-          </wp:inline>
-        </w:drawing>
-      </w:r>
-    </w:p>
-    <w:p>
-      <w:pPr>
-        <w:rPr>
-          <w:i/>
-        </w:rPr>
-      </w:pPr>
-      <w:r>
-        <w:rPr>
-          <w:noProof/>
-        </w:rPr>
-        <w:lastRenderedPageBreak/>
-        <w:drawing>
-          <wp:inline distT="0" distB="0" distL="0" distR="0">
-            <wp:extent cx="5943600" cy="3709797"/>
-            <wp:effectExtent l="0" t="0" r="0" b="5080"/>
-            <wp:docPr id="6" name="Picture 6"/>
-            <wp:cNvGraphicFramePr>
-              <a:graphicFrameLocks xmlns:a="http://schemas.openxmlformats.org/drawingml/2006/main" noChangeAspect="1"/>
-            </wp:cNvGraphicFramePr>
-            <a:graphic xmlns:a="http://schemas.openxmlformats.org/drawingml/2006/main">
-              <a:graphicData uri="http://schemas.openxmlformats.org/drawingml/2006/picture">
-                <pic:pic xmlns:pic="http://schemas.openxmlformats.org/drawingml/2006/picture">
-                  <pic:nvPicPr>
-                    <pic:cNvPr id="0" name="Picture 14"/>
-                    <pic:cNvPicPr>
-                      <a:picLocks noChangeAspect="1" noChangeArrowheads="1"/>
-                    </pic:cNvPicPr>
-                  </pic:nvPicPr>
-                  <pic:blipFill>
-                    <a:blip r:embed="rId8">
-                      <a:extLst>
-                        <a:ext uri="{28A0092B-C50C-407E-A947-70E740481C1C}">
-                          <a14:useLocalDpi xmlns:a14="http://schemas.microsoft.com/office/drawing/2010/main" val="0"/>
-                        </a:ext>
-                      </a:extLst>
-                    </a:blip>
-                    <a:srcRect/>
-                    <a:stretch>
-                      <a:fillRect/>
-                    </a:stretch>
-                  </pic:blipFill>
-                  <pic:spPr bwMode="auto">
-                    <a:xfrm>
-                      <a:off x="0" y="0"/>
-                      <a:ext cx="5943600" cy="3709797"/>
-                    </a:xfrm>
-                    <a:prstGeom prst="rect">
-                      <a:avLst/>
-                    </a:prstGeom>
-                    <a:noFill/>
-                    <a:ln>
-                      <a:noFill/>
-                    </a:ln>
-                  </pic:spPr>
-                </pic:pic>
-              </a:graphicData>
-            </a:graphic>
-          </wp:inline>
-        </w:drawing>
-      </w:r>
-    </w:p>
-    <w:p>
-      <w:pPr>
-        <w:rPr>
-          <w:i/>
-        </w:rPr>
-      </w:pPr>
-      <w:r>
-        <w:rPr>
-          <w:noProof/>
-        </w:rPr>
-        <w:drawing>
-          <wp:inline distT="0" distB="0" distL="0" distR="0">
-            <wp:extent cx="5943600" cy="3709797"/>
-            <wp:effectExtent l="0" t="0" r="0" b="5080"/>
-            <wp:docPr id="7" name="Picture 7"/>
-            <wp:cNvGraphicFramePr>
-              <a:graphicFrameLocks xmlns:a="http://schemas.openxmlformats.org/drawingml/2006/main" noChangeAspect="1"/>
-            </wp:cNvGraphicFramePr>
-            <a:graphic xmlns:a="http://schemas.openxmlformats.org/drawingml/2006/main">
-              <a:graphicData uri="http://schemas.openxmlformats.org/drawingml/2006/picture">
-                <pic:pic xmlns:pic="http://schemas.openxmlformats.org/drawingml/2006/picture">
-                  <pic:nvPicPr>
-                    <pic:cNvPr id="0" name="Picture 16"/>
-                    <pic:cNvPicPr>
-                      <a:picLocks noChangeAspect="1" noChangeArrowheads="1"/>
-                    </pic:cNvPicPr>
-                  </pic:nvPicPr>
-                  <pic:blipFill>
-                    <a:blip r:embed="rId9">
-                      <a:extLst>
-                        <a:ext uri="{28A0092B-C50C-407E-A947-70E740481C1C}">
-                          <a14:useLocalDpi xmlns:a14="http://schemas.microsoft.com/office/drawing/2010/main" val="0"/>
-                        </a:ext>
-                      </a:extLst>
-                    </a:blip>
-                    <a:srcRect/>
-                    <a:stretch>
-                      <a:fillRect/>
-                    </a:stretch>
-                  </pic:blipFill>
-                  <pic:spPr bwMode="auto">
-                    <a:xfrm>
-                      <a:off x="0" y="0"/>
-                      <a:ext cx="5943600" cy="3709797"/>
-                    </a:xfrm>
-                    <a:prstGeom prst="rect">
-                      <a:avLst/>
-                    </a:prstGeom>
-                    <a:noFill/>
-                    <a:ln>
-                      <a:noFill/>
-                    </a:ln>
-                  </pic:spPr>
-                </pic:pic>
-              </a:graphicData>
-            </a:graphic>
-          </wp:inline>
-        </w:drawing>
-      </w:r>
-    </w:p>
-    <w:p>
-      <w:pPr>
-        <w:rPr>
-          <w:i/>
-        </w:rPr>
-      </w:pPr>
-      <w:r>
-        <w:rPr>
-          <w:i/>
-        </w:rPr>
-        <w:t xml:space="preserve">Part </w:t>
-      </w:r>
-      <w:proofErr w:type="spellStart"/>
-      <w:r>
-        <w:rPr>
-          <w:i/>
-        </w:rPr>
-        <w:t>IIa</w:t>
-      </w:r>
-      <w:proofErr w:type="spellEnd"/>
-      <w:r>
-        <w:rPr>
-          <w:i/>
-        </w:rPr>
-        <w:t>: Triple Coefficients Summed with Double Interaction Terms and US Term, X is Year Decade and Series are Age Categories</w:t>
-      </w:r>
-    </w:p>
-    <w:p>
-      <w:pPr>
-        <w:rPr>
-          <w:i/>
-        </w:rPr>
-      </w:pPr>
-      <w:r>
-        <w:rPr>
-          <w:noProof/>
-        </w:rPr>
-        <w:lastRenderedPageBreak/>
-        <w:drawing>
-          <wp:inline distT="0" distB="0" distL="0" distR="0">
-            <wp:extent cx="5943600" cy="3734562"/>
-            <wp:effectExtent l="0" t="0" r="0" b="0"/>
-            <wp:docPr id="8" name="Picture 8"/>
-            <wp:cNvGraphicFramePr>
-              <a:graphicFrameLocks xmlns:a="http://schemas.openxmlformats.org/drawingml/2006/main" noChangeAspect="1"/>
-            </wp:cNvGraphicFramePr>
-            <a:graphic xmlns:a="http://schemas.openxmlformats.org/drawingml/2006/main">
-              <a:graphicData uri="http://schemas.openxmlformats.org/drawingml/2006/picture">
-                <pic:pic xmlns:pic="http://schemas.openxmlformats.org/drawingml/2006/picture">
-                  <pic:nvPicPr>
-                    <pic:cNvPr id="0" name="Picture 18"/>
-                    <pic:cNvPicPr>
-                      <a:picLocks noChangeAspect="1" noChangeArrowheads="1"/>
-                    </pic:cNvPicPr>
-                  </pic:nvPicPr>
-                  <pic:blipFill>
-                    <a:blip r:embed="rId10">
-                      <a:extLst>
-                        <a:ext uri="{28A0092B-C50C-407E-A947-70E740481C1C}">
-                          <a14:useLocalDpi xmlns:a14="http://schemas.microsoft.com/office/drawing/2010/main" val="0"/>
-                        </a:ext>
-                      </a:extLst>
-                    </a:blip>
-                    <a:srcRect/>
-                    <a:stretch>
-                      <a:fillRect/>
-                    </a:stretch>
-                  </pic:blipFill>
-                  <pic:spPr bwMode="auto">
-                    <a:xfrm>
-                      <a:off x="0" y="0"/>
-                      <a:ext cx="5943600" cy="3734562"/>
-                    </a:xfrm>
-                    <a:prstGeom prst="rect">
-                      <a:avLst/>
-                    </a:prstGeom>
-                    <a:noFill/>
-                    <a:ln>
-                      <a:noFill/>
-                    </a:ln>
-                  </pic:spPr>
-                </pic:pic>
-              </a:graphicData>
-            </a:graphic>
-          </wp:inline>
-        </w:drawing>
-      </w:r>
-    </w:p>
-    <w:p>
-      <w:pPr>
-        <w:rPr>
-          <w:i/>
-        </w:rPr>
-      </w:pPr>
-      <w:r>
-        <w:rPr>
-          <w:noProof/>
-        </w:rPr>
-        <w:drawing>
-          <wp:inline distT="0" distB="0" distL="0" distR="0">
-            <wp:extent cx="5943600" cy="3734562"/>
-            <wp:effectExtent l="0" t="0" r="0" b="0"/>
-            <wp:docPr id="9" name="Picture 9"/>
-            <wp:cNvGraphicFramePr>
-              <a:graphicFrameLocks xmlns:a="http://schemas.openxmlformats.org/drawingml/2006/main" noChangeAspect="1"/>
-            </wp:cNvGraphicFramePr>
-            <a:graphic xmlns:a="http://schemas.openxmlformats.org/drawingml/2006/main">
-              <a:graphicData uri="http://schemas.openxmlformats.org/drawingml/2006/picture">
-                <pic:pic xmlns:pic="http://schemas.openxmlformats.org/drawingml/2006/picture">
-                  <pic:nvPicPr>
-                    <pic:cNvPr id="0" name="Picture 20"/>
-                    <pic:cNvPicPr>
-                      <a:picLocks noChangeAspect="1" noChangeArrowheads="1"/>
-                    </pic:cNvPicPr>
-                  </pic:nvPicPr>
-                  <pic:blipFill>
-                    <a:blip r:embed="rId11">
-                      <a:extLst>
-                        <a:ext uri="{28A0092B-C50C-407E-A947-70E740481C1C}">
-                          <a14:useLocalDpi xmlns:a14="http://schemas.microsoft.com/office/drawing/2010/main" val="0"/>
-                        </a:ext>
-                      </a:extLst>
-                    </a:blip>
-                    <a:srcRect/>
-                    <a:stretch>
-                      <a:fillRect/>
-                    </a:stretch>
-                  </pic:blipFill>
-                  <pic:spPr bwMode="auto">
-                    <a:xfrm>
-                      <a:off x="0" y="0"/>
-                      <a:ext cx="5943600" cy="3734562"/>
-                    </a:xfrm>
-                    <a:prstGeom prst="rect">
-                      <a:avLst/>
-                    </a:prstGeom>
-                    <a:noFill/>
-                    <a:ln>
-                      <a:noFill/>
-                    </a:ln>
-                  </pic:spPr>
-                </pic:pic>
-              </a:graphicData>
-            </a:graphic>
-          </wp:inline>
-        </w:drawing>
-      </w:r>
-    </w:p>
-    <w:p>
-      <w:pPr>
-        <w:rPr>
-          <w:i/>
-        </w:rPr>
-      </w:pPr>
-      <w:r>
-        <w:rPr>
-          <w:noProof/>
-        </w:rPr>
-        <w:lastRenderedPageBreak/>
-        <w:drawing>
-          <wp:inline distT="0" distB="0" distL="0" distR="0">
-            <wp:extent cx="5943600" cy="3734562"/>
-            <wp:effectExtent l="0" t="0" r="0" b="0"/>
-            <wp:docPr id="10" name="Picture 10"/>
-            <wp:cNvGraphicFramePr>
-              <a:graphicFrameLocks xmlns:a="http://schemas.openxmlformats.org/drawingml/2006/main" noChangeAspect="1"/>
-            </wp:cNvGraphicFramePr>
-            <a:graphic xmlns:a="http://schemas.openxmlformats.org/drawingml/2006/main">
-              <a:graphicData uri="http://schemas.openxmlformats.org/drawingml/2006/picture">
-                <pic:pic xmlns:pic="http://schemas.openxmlformats.org/drawingml/2006/picture">
-                  <pic:nvPicPr>
-                    <pic:cNvPr id="0" name="Picture 22"/>
-                    <pic:cNvPicPr>
-                      <a:picLocks noChangeAspect="1" noChangeArrowheads="1"/>
-                    </pic:cNvPicPr>
-                  </pic:nvPicPr>
-                  <pic:blipFill>
-                    <a:blip r:embed="rId12">
-                      <a:extLst>
-                        <a:ext uri="{28A0092B-C50C-407E-A947-70E740481C1C}">
-                          <a14:useLocalDpi xmlns:a14="http://schemas.microsoft.com/office/drawing/2010/main" val="0"/>
-                        </a:ext>
-                      </a:extLst>
-                    </a:blip>
-                    <a:srcRect/>
-                    <a:stretch>
-                      <a:fillRect/>
-                    </a:stretch>
-                  </pic:blipFill>
-                  <pic:spPr bwMode="auto">
-                    <a:xfrm>
-                      <a:off x="0" y="0"/>
-                      <a:ext cx="5943600" cy="3734562"/>
-                    </a:xfrm>
-                    <a:prstGeom prst="rect">
-                      <a:avLst/>
-                    </a:prstGeom>
-                    <a:noFill/>
-                    <a:ln>
-                      <a:noFill/>
-                    </a:ln>
-                  </pic:spPr>
-                </pic:pic>
-              </a:graphicData>
-            </a:graphic>
-          </wp:inline>
-        </w:drawing>
-      </w:r>
-    </w:p>
-    <w:p>
-      <w:pPr>
-        <w:rPr>
-          <w:i/>
-        </w:rPr>
-      </w:pPr>
-      <w:r>
-        <w:rPr>
-          <w:i/>
-        </w:rPr>
-        <w:t xml:space="preserve">Part IIb: Triple Interaction Coefficients Summed </w:t>
-      </w:r>
-      <w:proofErr w:type="gramStart"/>
-      <w:r>
-        <w:rPr>
-          <w:i/>
-        </w:rPr>
-        <w:t>With</w:t>
-      </w:r>
-      <w:proofErr w:type="gramEnd"/>
-      <w:r>
-        <w:rPr>
-          <w:i/>
-        </w:rPr>
-        <w:t xml:space="preserve"> Double Interaction Terms and US Coefficient, X Axis is Age Categories, Series are Year Decades</w:t>
-      </w:r>
-    </w:p>
-    <w:p>
-      <w:pPr>
-        <w:rPr>
-          <w:i/>
-        </w:rPr>
-      </w:pPr>
-      <w:r>
-        <w:rPr>
-          <w:noProof/>
-        </w:rPr>
-        <w:drawing>
-          <wp:inline distT="0" distB="0" distL="0" distR="0">
-            <wp:extent cx="5943600" cy="3733072"/>
-            <wp:effectExtent l="0" t="0" r="0" b="1270"/>
-            <wp:docPr id="14" name="Picture 14"/>
-            <wp:cNvGraphicFramePr>
-              <a:graphicFrameLocks xmlns:a="http://schemas.openxmlformats.org/drawingml/2006/main" noChangeAspect="1"/>
-            </wp:cNvGraphicFramePr>
-            <a:graphic xmlns:a="http://schemas.openxmlformats.org/drawingml/2006/main">
-              <a:graphicData uri="http://schemas.openxmlformats.org/drawingml/2006/picture">
-                <pic:pic xmlns:pic="http://schemas.openxmlformats.org/drawingml/2006/picture">
-                  <pic:nvPicPr>
-                    <pic:cNvPr id="0" name="Picture 33"/>
-                    <pic:cNvPicPr>
-                      <a:picLocks noChangeAspect="1" noChangeArrowheads="1"/>
-                    </pic:cNvPicPr>
-                  </pic:nvPicPr>
-                  <pic:blipFill>
-                    <a:blip r:embed="rId13">
-                      <a:extLst>
-                        <a:ext uri="{28A0092B-C50C-407E-A947-70E740481C1C}">
-                          <a14:useLocalDpi xmlns:a14="http://schemas.microsoft.com/office/drawing/2010/main" val="0"/>
-                        </a:ext>
-                      </a:extLst>
-                    </a:blip>
-                    <a:srcRect/>
-                    <a:stretch>
-                      <a:fillRect/>
-                    </a:stretch>
-                  </pic:blipFill>
-                  <pic:spPr bwMode="auto">
-                    <a:xfrm>
-                      <a:off x="0" y="0"/>
-                      <a:ext cx="5943600" cy="3733072"/>
-                    </a:xfrm>
-                    <a:prstGeom prst="rect">
-                      <a:avLst/>
-                    </a:prstGeom>
-                    <a:noFill/>
-                    <a:ln>
-                      <a:noFill/>
-                    </a:ln>
-                  </pic:spPr>
-                </pic:pic>
-              </a:graphicData>
-            </a:graphic>
-          </wp:inline>
-        </w:drawing>
-      </w:r>
-    </w:p>
-    <w:p>
-      <w:pPr>
-        <w:rPr>
-          <w:i/>
-        </w:rPr>
-      </w:pPr>
-      <w:r>
-        <w:rPr>
-          <w:noProof/>
-        </w:rPr>
-        <w:lastRenderedPageBreak/>
-        <w:drawing>
-          <wp:inline distT="0" distB="0" distL="0" distR="0">
-            <wp:extent cx="5943600" cy="3733072"/>
-            <wp:effectExtent l="0" t="0" r="0" b="1270"/>
-            <wp:docPr id="15" name="Picture 15"/>
-            <wp:cNvGraphicFramePr>
-              <a:graphicFrameLocks xmlns:a="http://schemas.openxmlformats.org/drawingml/2006/main" noChangeAspect="1"/>
-            </wp:cNvGraphicFramePr>
-            <a:graphic xmlns:a="http://schemas.openxmlformats.org/drawingml/2006/main">
-              <a:graphicData uri="http://schemas.openxmlformats.org/drawingml/2006/picture">
-                <pic:pic xmlns:pic="http://schemas.openxmlformats.org/drawingml/2006/picture">
-                  <pic:nvPicPr>
-                    <pic:cNvPr id="0" name="Picture 35"/>
-                    <pic:cNvPicPr>
-                      <a:picLocks noChangeAspect="1" noChangeArrowheads="1"/>
-                    </pic:cNvPicPr>
-                  </pic:nvPicPr>
-                  <pic:blipFill>
-                    <a:blip r:embed="rId14">
-                      <a:extLst>
-                        <a:ext uri="{28A0092B-C50C-407E-A947-70E740481C1C}">
-                          <a14:useLocalDpi xmlns:a14="http://schemas.microsoft.com/office/drawing/2010/main" val="0"/>
-                        </a:ext>
-                      </a:extLst>
-                    </a:blip>
-                    <a:srcRect/>
-                    <a:stretch>
-                      <a:fillRect/>
-                    </a:stretch>
-                  </pic:blipFill>
-                  <pic:spPr bwMode="auto">
-                    <a:xfrm>
-                      <a:off x="0" y="0"/>
-                      <a:ext cx="5943600" cy="3733072"/>
-                    </a:xfrm>
-                    <a:prstGeom prst="rect">
-                      <a:avLst/>
-                    </a:prstGeom>
-                    <a:noFill/>
-                    <a:ln>
-                      <a:noFill/>
-                    </a:ln>
-                  </pic:spPr>
-                </pic:pic>
-              </a:graphicData>
-            </a:graphic>
-          </wp:inline>
-        </w:drawing>
-      </w:r>
-    </w:p>
-    <w:p>
-      <w:pPr>
-        <w:rPr>
-          <w:i/>
-        </w:rPr>
-      </w:pPr>
-      <w:r>
-        <w:rPr>
-          <w:noProof/>
-        </w:rPr>
-        <w:drawing>
-          <wp:inline distT="0" distB="0" distL="0" distR="0">
-            <wp:extent cx="5943600" cy="3733072"/>
-            <wp:effectExtent l="0" t="0" r="0" b="1270"/>
-            <wp:docPr id="12" name="Picture 12"/>
-            <wp:cNvGraphicFramePr>
-              <a:graphicFrameLocks xmlns:a="http://schemas.openxmlformats.org/drawingml/2006/main" noChangeAspect="1"/>
-            </wp:cNvGraphicFramePr>
-            <a:graphic xmlns:a="http://schemas.openxmlformats.org/drawingml/2006/main">
-              <a:graphicData uri="http://schemas.openxmlformats.org/drawingml/2006/picture">
-                <pic:pic xmlns:pic="http://schemas.openxmlformats.org/drawingml/2006/picture">
-                  <pic:nvPicPr>
-                    <pic:cNvPr id="0" name="Picture 26"/>
-                    <pic:cNvPicPr>
-                      <a:picLocks noChangeAspect="1" noChangeArrowheads="1"/>
-                    </pic:cNvPicPr>
-                  </pic:nvPicPr>
-                  <pic:blipFill>
-                    <a:blip r:embed="rId15">
-                      <a:extLst>
-                        <a:ext uri="{28A0092B-C50C-407E-A947-70E740481C1C}">
-                          <a14:useLocalDpi xmlns:a14="http://schemas.microsoft.com/office/drawing/2010/main" val="0"/>
-                        </a:ext>
-                      </a:extLst>
-                    </a:blip>
-                    <a:srcRect/>
-                    <a:stretch>
-                      <a:fillRect/>
-                    </a:stretch>
-                  </pic:blipFill>
-                  <pic:spPr bwMode="auto">
-                    <a:xfrm>
-                      <a:off x="0" y="0"/>
-                      <a:ext cx="5943600" cy="3733072"/>
-                    </a:xfrm>
-                    <a:prstGeom prst="rect">
-                      <a:avLst/>
-                    </a:prstGeom>
-                    <a:noFill/>
-                    <a:ln>
-                      <a:noFill/>
-                    </a:ln>
-                  </pic:spPr>
-                </pic:pic>
-              </a:graphicData>
-            </a:graphic>
-          </wp:inline>
-        </w:drawing>
-      </w:r>
-    </w:p>
-    <w:p>
-      <w:pPr>
-        <w:rPr>
-          <w:b/>
-        </w:rPr>
-      </w:pPr>
-      <w:r>
-        <w:rPr>
-          <w:b/>
-        </w:rPr>
-        <w:t>Section 2: Model 2 Graphs</w:t>
-      </w:r>
+      <w:bookmarkStart w:id="0" w:name="_GoBack"/>
+      <w:bookmarkEnd w:id="0"/>
     </w:p>
     <w:sectPr>
       <w:pgSz w:w="12240" w:h="15840"/>

</xml_diff>

<commit_message>
Add changes to memo
</commit_message>
<xml_diff>
--- a/pub/Triple Interactions Memo.docx
+++ b/pub/Triple Interactions Memo.docx
@@ -3,8 +3,17 @@
 <w:document xmlns:wpc="http://schemas.microsoft.com/office/word/2010/wordprocessingCanvas" xmlns:cx="http://schemas.microsoft.com/office/drawing/2014/chartex" xmlns:cx1="http://schemas.microsoft.com/office/drawing/2015/9/8/chartex" xmlns:cx2="http://schemas.microsoft.com/office/drawing/2015/10/21/chartex" xmlns:cx3="http://schemas.microsoft.com/office/drawing/2016/5/9/chartex" xmlns:cx4="http://schemas.microsoft.com/office/drawing/2016/5/10/chartex" xmlns:cx5="http://schemas.microsoft.com/office/drawing/2016/5/11/chartex" xmlns:cx6="http://schemas.microsoft.com/office/drawing/2016/5/12/chartex" xmlns:cx7="http://schemas.microsoft.com/office/drawing/2016/5/13/chartex" xmlns:cx8="http://schemas.microsoft.com/office/drawing/2016/5/14/chartex" xmlns:mc="http://schemas.openxmlformats.org/markup-compatibility/2006" xmlns:aink="http://schemas.microsoft.com/office/drawing/2016/ink" xmlns:am3d="http://schemas.microsoft.com/office/drawing/2017/model3d" xmlns:o="urn:schemas-microsoft-com:office:office" xmlns:r="http://schemas.openxmlformats.org/officeDocument/2006/relationships" xmlns:m="http://schemas.openxmlformats.org/officeDocument/2006/math" xmlns:v="urn:schemas-microsoft-com:vml" xmlns:wp14="http://schemas.microsoft.com/office/word/2010/wordprocessingDrawing" xmlns:wp="http://schemas.openxmlformats.org/drawingml/2006/wordprocessingDrawing" xmlns:w10="urn:schemas-microsoft-com:office:word" xmlns:w="http://schemas.openxmlformats.org/wordprocessingml/2006/main" xmlns:w14="http://schemas.microsoft.com/office/word/2010/wordml" xmlns:w15="http://schemas.microsoft.com/office/word/2012/wordml" xmlns:w16cid="http://schemas.microsoft.com/office/word/2016/wordml/cid" xmlns:w16se="http://schemas.microsoft.com/office/word/2015/wordml/symex" xmlns:wpg="http://schemas.microsoft.com/office/word/2010/wordprocessingGroup" xmlns:wpi="http://schemas.microsoft.com/office/word/2010/wordprocessingInk" xmlns:wne="http://schemas.microsoft.com/office/word/2006/wordml" xmlns:wps="http://schemas.microsoft.com/office/word/2010/wordprocessingShape" mc:Ignorable="w14 w15 w16se w16cid wp14">
   <w:body>
     <w:p>
+      <w:pPr>
+        <w:spacing w:line="480" w:lineRule="auto"/>
+      </w:pPr>
+      <w:r>
+        <w:t xml:space="preserve">Using data collected from the Human Mortality Database </w:t>
+      </w:r>
       <w:r>
         <w:t>I made two sets of models. Model 1 follows the functional form below</w:t>
+      </w:r>
+      <w:r>
+        <w:t xml:space="preserve"> and </w:t>
       </w:r>
     </w:p>
     <w:p>
@@ -749,6 +758,7 @@
     <w:p/>
     <w:p>
       <w:pPr>
+        <w:spacing w:line="480" w:lineRule="auto"/>
         <w:ind w:firstLine="720"/>
       </w:pPr>
       <w:r>
@@ -794,37 +804,589 @@
       <w:r>
         <w:t>, of which the 10-19 age group was treated as the base. Year decades were defined as the 1940s, 50s, 60s, 70s, 80s, 90s, 00s, and 10s, of which the 1950s were treated as the base.</w:t>
       </w:r>
+      <w:r>
+        <w:t xml:space="preserve"> </w:t>
+      </w:r>
+      <w:r>
+        <w:t>The following countries were included in the regression, of which Australia was used as the base category: Australia, Canada, Denmark, France, Germany</w:t>
+      </w:r>
+      <w:r>
+        <w:t xml:space="preserve"> (1990-Present),</w:t>
+      </w:r>
+      <w:r>
+        <w:t xml:space="preserve"> Israel, Italy, Japan, Netherlands, Norway, Spain, Sweden, Taiwan, UK, USA, and West Germany. West Germany is included even post reunification. </w:t>
+      </w:r>
+      <w:r>
+        <w:t>I ran the regressions separately f</w:t>
+      </w:r>
+      <w:r>
+        <w:t>or</w:t>
+      </w:r>
+      <w:r>
+        <w:t xml:space="preserve"> each of</w:t>
+      </w:r>
+      <w:r>
+        <w:t xml:space="preserve"> the three gender categories: total, female, and male</w:t>
+      </w:r>
+      <w:r>
+        <w:t>.</w:t>
+      </w:r>
     </w:p>
     <w:p>
       <w:pPr>
+        <w:spacing w:line="480" w:lineRule="auto"/>
         <w:ind w:firstLine="720"/>
       </w:pPr>
       <w:r>
-        <w:t>I ran the regressions separately f</w:t>
-      </w:r>
-      <w:r>
-        <w:t>or</w:t>
-      </w:r>
-      <w:r>
-        <w:t xml:space="preserve"> each of</w:t>
-      </w:r>
-      <w:r>
-        <w:t xml:space="preserve"> the three gender categories: total, female, and male</w:t>
-      </w:r>
-      <w:r>
-        <w:t>.</w:t>
-      </w:r>
-    </w:p>
-    <w:p/>
-    <w:p>
-      <w:r>
-        <w:tab/>
-        <w:t>Model 1 lacks series for</w:t>
+        <w:t xml:space="preserve">After running the regression, I plotted the triple interaction coefficients( </w:t>
+      </w:r>
+      <m:oMath>
+        <m:sSub>
+          <m:sSubPr>
+            <m:ctrlPr>
+              <w:rPr>
+                <w:rFonts w:ascii="Cambria Math" w:hAnsi="Cambria Math"/>
+                <w:i/>
+              </w:rPr>
+            </m:ctrlPr>
+          </m:sSubPr>
+          <m:e>
+            <m:r>
+              <w:rPr>
+                <w:rFonts w:ascii="Cambria Math" w:hAnsi="Cambria Math"/>
+              </w:rPr>
+              <m:t>D</m:t>
+            </m:r>
+          </m:e>
+          <m:sub>
+            <m:r>
+              <w:rPr>
+                <w:rFonts w:ascii="Cambria Math" w:hAnsi="Cambria Math"/>
+              </w:rPr>
+              <m:t>US</m:t>
+            </m:r>
+          </m:sub>
+        </m:sSub>
+        <m:r>
+          <w:rPr>
+            <w:rFonts w:ascii="Cambria Math" w:hAnsi="Cambria Math"/>
+          </w:rPr>
+          <m:t>*</m:t>
+        </m:r>
+        <m:sSub>
+          <m:sSubPr>
+            <m:ctrlPr>
+              <w:rPr>
+                <w:rFonts w:ascii="Cambria Math" w:hAnsi="Cambria Math"/>
+                <w:i/>
+              </w:rPr>
+            </m:ctrlPr>
+          </m:sSubPr>
+          <m:e>
+            <m:r>
+              <w:rPr>
+                <w:rFonts w:ascii="Cambria Math" w:hAnsi="Cambria Math"/>
+              </w:rPr>
+              <m:t>D</m:t>
+            </m:r>
+          </m:e>
+          <m:sub>
+            <m:r>
+              <w:rPr>
+                <w:rFonts w:ascii="Cambria Math" w:hAnsi="Cambria Math"/>
+              </w:rPr>
+              <m:t>YearDecade</m:t>
+            </m:r>
+          </m:sub>
+        </m:sSub>
+        <m:r>
+          <w:rPr>
+            <w:rFonts w:ascii="Cambria Math" w:hAnsi="Cambria Math"/>
+          </w:rPr>
+          <m:t>*</m:t>
+        </m:r>
+        <m:sSub>
+          <m:sSubPr>
+            <m:ctrlPr>
+              <w:rPr>
+                <w:rFonts w:ascii="Cambria Math" w:hAnsi="Cambria Math"/>
+                <w:i/>
+              </w:rPr>
+            </m:ctrlPr>
+          </m:sSubPr>
+          <m:e>
+            <m:r>
+              <w:rPr>
+                <w:rFonts w:ascii="Cambria Math" w:hAnsi="Cambria Math"/>
+              </w:rPr>
+              <m:t>D</m:t>
+            </m:r>
+          </m:e>
+          <m:sub>
+            <m:r>
+              <w:rPr>
+                <w:rFonts w:ascii="Cambria Math" w:hAnsi="Cambria Math"/>
+              </w:rPr>
+              <m:t>Agecategories</m:t>
+            </m:r>
+          </m:sub>
+        </m:sSub>
+      </m:oMath>
+      <w:r>
+        <w:t xml:space="preserve">) against either </w:t>
+      </w:r>
+      <w:proofErr w:type="spellStart"/>
+      <w:r>
+        <w:t>YearDecade</w:t>
+      </w:r>
+      <w:proofErr w:type="spellEnd"/>
+      <w:r>
+        <w:t xml:space="preserve"> or </w:t>
+      </w:r>
+      <w:proofErr w:type="spellStart"/>
+      <w:r>
+        <w:t>Agecategories</w:t>
+      </w:r>
+      <w:proofErr w:type="spellEnd"/>
+      <w:r>
+        <w:t xml:space="preserve">. These figures can be found in the folders: </w:t>
+      </w:r>
+      <w:r>
+        <w:t>/output/Figures/</w:t>
+      </w:r>
+      <w:proofErr w:type="spellStart"/>
+      <w:r>
+        <w:t>LagVars</w:t>
+      </w:r>
+      <w:proofErr w:type="spellEnd"/>
+      <w:r>
+        <w:t>/</w:t>
+      </w:r>
+      <w:proofErr w:type="spellStart"/>
+      <w:r>
+        <w:t>TripleIntOnly</w:t>
+      </w:r>
+      <w:proofErr w:type="spellEnd"/>
+      <w:r>
+        <w:t xml:space="preserve"> </w:t>
+      </w:r>
+      <w:r>
+        <w:t xml:space="preserve">for Model 1 </w:t>
+      </w:r>
+      <w:r>
+        <w:t>and /output/Figures/</w:t>
+      </w:r>
+      <w:proofErr w:type="spellStart"/>
+      <w:r>
+        <w:t>NoLagVars</w:t>
+      </w:r>
+      <w:proofErr w:type="spellEnd"/>
+      <w:r>
+        <w:t>/</w:t>
+      </w:r>
+      <w:proofErr w:type="spellStart"/>
+      <w:r>
+        <w:t>TripleIntOnly</w:t>
+      </w:r>
+      <w:proofErr w:type="spellEnd"/>
+      <w:r>
+        <w:t xml:space="preserve"> for Model 2. </w:t>
+      </w:r>
+      <w:r>
+        <w:t>Additionally, the excel file /output/Figures/TripleInteractionBySex.xlsx contains all of the coefficients for each of the models as well as the coefficients for 6 more models that exclude Germany, Israel, Taiwan, and West Germany.</w:t>
       </w:r>
     </w:p>
     <w:p>
-      <w:r>
-        <w:t>After these models were calculated, I made two sets of graphs</w:t>
+      <w:pPr>
+        <w:spacing w:line="480" w:lineRule="auto"/>
+        <w:ind w:firstLine="720"/>
+      </w:pPr>
+      <w:r>
+        <w:lastRenderedPageBreak/>
+        <w:t xml:space="preserve">To obtain a better picture of what the US effect as a whole is, </w:t>
+      </w:r>
+      <w:r>
+        <w:t xml:space="preserve">I added the coefficient associated with the US dummy to all of the triple interaction coefficients. Then I added the relevant double interaction terms to their triple interaction counterparts. </w:t>
+      </w:r>
+      <w:r>
+        <w:t>Thus,</w:t>
+      </w:r>
+      <w:r>
+        <w:t xml:space="preserve"> the triple interaction coefficient for </w:t>
+      </w:r>
+      <w:r>
+        <w:t>Americans</w:t>
+      </w:r>
+      <w:r>
+        <w:t xml:space="preserve"> in the year decade of 1980, aged 40-49</w:t>
+      </w:r>
+      <w:r>
+        <w:t xml:space="preserve">, would have the double interaction coefficients of Americans in the year decade of 1980 and Americans aged 40-49 added to it, along with the US dummy term. The figures pertain to this series can be found in </w:t>
+      </w:r>
+      <w:r>
+        <w:t>in the folders:</w:t>
+      </w:r>
+      <w:r>
+        <w:t xml:space="preserve"> </w:t>
+      </w:r>
+    </w:p>
+    <w:p>
+      <w:pPr>
+        <w:spacing w:line="480" w:lineRule="auto"/>
+      </w:pPr>
+      <w:r>
+        <w:t>/</w:t>
+      </w:r>
+      <w:r>
+        <w:t>output/Figures/</w:t>
+      </w:r>
+      <w:proofErr w:type="spellStart"/>
+      <w:r>
+        <w:t>LagVars</w:t>
+      </w:r>
+      <w:proofErr w:type="spellEnd"/>
+      <w:r>
+        <w:t>/</w:t>
+      </w:r>
+      <w:r>
+        <w:t>US Summed</w:t>
+      </w:r>
+      <w:r>
+        <w:t xml:space="preserve"> for Model 1 and /output/Figures/</w:t>
+      </w:r>
+      <w:proofErr w:type="spellStart"/>
+      <w:r>
+        <w:t>NoLagVars</w:t>
+      </w:r>
+      <w:proofErr w:type="spellEnd"/>
+      <w:r>
+        <w:t>/</w:t>
+      </w:r>
+      <w:r>
+        <w:t>US Summed</w:t>
+      </w:r>
+      <w:r>
+        <w:t xml:space="preserve"> for</w:t>
+      </w:r>
+      <w:r>
+        <w:t xml:space="preserve"> Model 2.</w:t>
+      </w:r>
+    </w:p>
+    <w:p>
+      <w:pPr>
+        <w:spacing w:line="480" w:lineRule="auto"/>
+      </w:pPr>
+      <w:r>
+        <w:tab/>
+        <w:t>Finally</w:t>
+      </w:r>
+      <w:r>
+        <w:t xml:space="preserve">, to better easily compare some of these models, I created </w:t>
+      </w:r>
+      <w:r>
+        <w:t>a</w:t>
+      </w:r>
+      <w:r>
+        <w:t xml:space="preserve"> figure that displays eight graphs for the total gender classification. </w:t>
+      </w:r>
+      <w:r>
+        <w:t xml:space="preserve">The file, </w:t>
+      </w:r>
+      <w:r>
+        <w:t>A</w:t>
+      </w:r>
+      <w:r>
+        <w:t>llTotalFiguresLeftIsNoLagRightIsLagTopisTripleBottomIsUSSum.png, contains eight graphs laid out in two, two by two squares. The left set of four graphs correspond to Model 2 and the right set of the four graphs correspond to Model 1. The top set within each set of four corresponds to the coefficients of the triple interaction term; D</w:t>
+      </w:r>
+      <w:r>
+        <w:rPr>
+          <w:vertAlign w:val="subscript"/>
+        </w:rPr>
+        <w:t>US</w:t>
+      </w:r>
+      <w:r>
+        <w:t>*</w:t>
+      </w:r>
+      <w:proofErr w:type="spellStart"/>
+      <w:r>
+        <w:t>D</w:t>
+      </w:r>
+      <w:r>
+        <w:rPr>
+          <w:vertAlign w:val="subscript"/>
+        </w:rPr>
+        <w:t>YearDecade</w:t>
+      </w:r>
+      <w:proofErr w:type="spellEnd"/>
+      <w:r>
+        <w:t>*</w:t>
+      </w:r>
+      <w:proofErr w:type="spellStart"/>
+      <w:r>
+        <w:t>D</w:t>
+      </w:r>
+      <w:r>
+        <w:rPr>
+          <w:vertAlign w:val="subscript"/>
+        </w:rPr>
+        <w:t>Agecategories</w:t>
+      </w:r>
+      <w:proofErr w:type="spellEnd"/>
+      <w:r>
+        <w:t xml:space="preserve"> while the bottom set have the total US sums. </w:t>
+      </w:r>
+    </w:p>
+    <w:p>
+      <w:pPr>
+        <w:spacing w:line="480" w:lineRule="auto"/>
+      </w:pPr>
+      <w:r>
+        <w:tab/>
+        <w:t>We</w:t>
+      </w:r>
+      <w:r>
+        <w:t xml:space="preserve"> see that when we look at the summed coefficients in Models 1 and 2, we see that the US tends to take better care of its elderly population relative to the young. In the bottom half of the figure we see that</w:t>
+      </w:r>
+      <w:r>
+        <w:t>,</w:t>
+      </w:r>
+      <w:r>
+        <w:t xml:space="preserve"> generally, Mortality is </w:t>
+      </w:r>
+      <w:r>
+        <w:t>highest</w:t>
+      </w:r>
+      <w:r>
+        <w:t xml:space="preserve"> for the cohorts aged 20-29 and lowest in the cohorts of 80. The Model </w:t>
+      </w:r>
+      <w:r>
+        <w:t>2</w:t>
+      </w:r>
+      <w:r>
+        <w:t xml:space="preserve"> figure in bottom </w:t>
+      </w:r>
+      <w:r>
+        <w:t>left</w:t>
+      </w:r>
+      <w:r>
+        <w:t xml:space="preserve"> of the left side of the figure shows a </w:t>
+      </w:r>
+      <w:r>
+        <w:t xml:space="preserve">large rise in mortality among 5-9-year </w:t>
+      </w:r>
+      <w:proofErr w:type="spellStart"/>
+      <w:r>
+        <w:t>olds</w:t>
+      </w:r>
+      <w:proofErr w:type="spellEnd"/>
+      <w:r>
+        <w:t xml:space="preserve"> over time. The Model 1 figures show a similar increase for </w:t>
+      </w:r>
+      <w:proofErr w:type="gramStart"/>
+      <w:r>
+        <w:t>20-29 year</w:t>
+      </w:r>
+      <w:proofErr w:type="gramEnd"/>
+      <w:r>
+        <w:t xml:space="preserve"> </w:t>
+      </w:r>
+      <w:proofErr w:type="spellStart"/>
+      <w:r>
+        <w:t>olds</w:t>
+      </w:r>
+      <w:proofErr w:type="spellEnd"/>
+      <w:r>
+        <w:t>, when the cohort effect is accounted for.</w:t>
+      </w:r>
+      <w:r>
+        <w:t xml:space="preserve"> In general, the spread between series is tighter when we control for the cohort effect. </w:t>
+      </w:r>
+      <w:r>
+        <w:t>Trends across the models remain fairly similar, indicating that most of the effect is not due to the triple interaction term.</w:t>
+      </w:r>
+    </w:p>
+    <w:p>
+      <w:pPr>
+        <w:spacing w:line="480" w:lineRule="auto"/>
+      </w:pPr>
+      <w:r>
+        <w:lastRenderedPageBreak/>
+        <w:tab/>
+        <w:t>When looking at just the triple interaction coefficients,</w:t>
+      </w:r>
+      <w:r>
+        <w:t xml:space="preserve"> we see a similar effect when controlling for the cohort effect and that it tightens the spread between series. </w:t>
+      </w:r>
+      <w:r>
+        <w:t>The overall trends for each of the models remain similar across the models</w:t>
+      </w:r>
+      <w:r>
+        <w:t xml:space="preserve"> and between the US Sum coefficients and the triple interaction terms. </w:t>
+      </w:r>
+    </w:p>
+    <w:p>
+      <w:pPr>
+        <w:spacing w:line="480" w:lineRule="auto"/>
+      </w:pPr>
+    </w:p>
+    <w:p>
+      <w:pPr>
+        <w:spacing w:line="480" w:lineRule="auto"/>
+      </w:pPr>
+    </w:p>
+    <w:p>
+      <w:pPr>
+        <w:spacing w:line="480" w:lineRule="auto"/>
+      </w:pPr>
+    </w:p>
+    <w:p>
+      <w:pPr>
+        <w:spacing w:line="480" w:lineRule="auto"/>
+      </w:pPr>
+      <w:r>
+        <w:t>Folder Summary:</w:t>
+      </w:r>
+    </w:p>
+    <w:p>
+      <w:pPr>
+        <w:spacing w:line="480" w:lineRule="auto"/>
+        <w:ind w:firstLine="720"/>
+      </w:pPr>
+      <w:r>
+        <w:t>The folders in /output/Figures/</w:t>
+      </w:r>
+      <w:proofErr w:type="spellStart"/>
+      <w:r>
+        <w:t>LagVars</w:t>
+      </w:r>
+      <w:proofErr w:type="spellEnd"/>
+      <w:r>
+        <w:t>/</w:t>
+      </w:r>
+      <w:proofErr w:type="spellStart"/>
+      <w:r>
+        <w:t>TripleIntOnly</w:t>
+      </w:r>
+      <w:proofErr w:type="spellEnd"/>
+      <w:r>
+        <w:t xml:space="preserve"> and </w:t>
+      </w:r>
+      <w:r>
+        <w:t>/output/Figures/</w:t>
+      </w:r>
+      <w:proofErr w:type="spellStart"/>
+      <w:r>
+        <w:t>No</w:t>
+      </w:r>
+      <w:r>
+        <w:t>LagVars</w:t>
+      </w:r>
+      <w:proofErr w:type="spellEnd"/>
+      <w:r>
+        <w:t>/</w:t>
+      </w:r>
+      <w:proofErr w:type="spellStart"/>
+      <w:r>
+        <w:t>TripleIntOnly</w:t>
+      </w:r>
+      <w:proofErr w:type="spellEnd"/>
+      <w:r>
+        <w:t xml:space="preserve"> contain a total of six figures each. Three for each gender category, and each gender category has one figure where the </w:t>
+      </w:r>
+      <w:proofErr w:type="spellStart"/>
+      <w:r>
+        <w:t>YearDecade</w:t>
+      </w:r>
+      <w:proofErr w:type="spellEnd"/>
+      <w:r>
+        <w:t xml:space="preserve"> was used as the X axis and the series are the </w:t>
+      </w:r>
+      <w:proofErr w:type="spellStart"/>
+      <w:r>
+        <w:t>Agecategories</w:t>
+      </w:r>
+      <w:proofErr w:type="spellEnd"/>
+      <w:r>
+        <w:t xml:space="preserve"> over time and another figure with </w:t>
+      </w:r>
+      <w:proofErr w:type="spellStart"/>
+      <w:r>
+        <w:t>Agecategories</w:t>
+      </w:r>
+      <w:proofErr w:type="spellEnd"/>
+      <w:r>
+        <w:t xml:space="preserve"> were used as the X axis and the series are the </w:t>
+      </w:r>
+      <w:proofErr w:type="spellStart"/>
+      <w:r>
+        <w:t>YearDecades</w:t>
+      </w:r>
+      <w:proofErr w:type="spellEnd"/>
+      <w:r>
+        <w:t>.</w:t>
+      </w:r>
+    </w:p>
+    <w:p>
+      <w:pPr>
+        <w:spacing w:line="480" w:lineRule="auto"/>
+      </w:pPr>
+      <w:r>
+        <w:t>The file</w:t>
+      </w:r>
+      <w:r>
+        <w:t>,</w:t>
+      </w:r>
+      <w:r>
+        <w:t xml:space="preserve"> </w:t>
+      </w:r>
+      <w:r>
+        <w:t>AllTotalFiguresLeftIsNoLagRightIsLagTopisTripleBottomIsUSSum.png</w:t>
+      </w:r>
+      <w:r>
+        <w:t>,</w:t>
+      </w:r>
+      <w:r>
+        <w:t xml:space="preserve"> contains eight graphs laid out in two, two by two squares. The left set of four graphs correspond to Model 2 and the right set of the four graphs correspond to Model 1. </w:t>
+      </w:r>
+      <w:r>
+        <w:t>The top set within each set of four corresponds to the coefficients of the triple interaction term; D</w:t>
+      </w:r>
+      <w:r>
+        <w:rPr>
+          <w:vertAlign w:val="subscript"/>
+        </w:rPr>
+        <w:t>US</w:t>
+      </w:r>
+      <w:r>
+        <w:t>*</w:t>
+      </w:r>
+      <w:proofErr w:type="spellStart"/>
+      <w:r>
+        <w:t>D</w:t>
+      </w:r>
+      <w:r>
+        <w:rPr>
+          <w:vertAlign w:val="subscript"/>
+        </w:rPr>
+        <w:t>YearDecade</w:t>
+      </w:r>
+      <w:proofErr w:type="spellEnd"/>
+      <w:r>
+        <w:t>*</w:t>
+      </w:r>
+      <w:proofErr w:type="spellStart"/>
+      <w:r>
+        <w:t>D</w:t>
+      </w:r>
+      <w:r>
+        <w:rPr>
+          <w:vertAlign w:val="subscript"/>
+        </w:rPr>
+        <w:t>Agecategories</w:t>
+      </w:r>
+      <w:proofErr w:type="spellEnd"/>
+      <w:r>
+        <w:t xml:space="preserve"> while the bottom set have the total US sums. </w:t>
       </w:r>
     </w:p>
     <w:p/>
@@ -832,6 +1394,49 @@
       <w:bookmarkStart w:id="0" w:name="_GoBack"/>
       <w:bookmarkEnd w:id="0"/>
     </w:p>
+    <w:p>
+      <w:pPr>
+        <w:spacing w:line="480" w:lineRule="auto"/>
+      </w:pPr>
+      <w:r>
+        <w:lastRenderedPageBreak/>
+        <w:t>The folder /</w:t>
+      </w:r>
+      <w:proofErr w:type="spellStart"/>
+      <w:r>
+        <w:t>ComparativeMortality</w:t>
+      </w:r>
+      <w:proofErr w:type="spellEnd"/>
+      <w:r>
+        <w:t xml:space="preserve">/output/Figures contains two subfolders: </w:t>
+      </w:r>
+      <w:proofErr w:type="spellStart"/>
+      <w:r>
+        <w:t>LagVars</w:t>
+      </w:r>
+      <w:proofErr w:type="spellEnd"/>
+      <w:r>
+        <w:t xml:space="preserve"> and </w:t>
+      </w:r>
+      <w:proofErr w:type="spellStart"/>
+      <w:r>
+        <w:t>NoLagVars</w:t>
+      </w:r>
+      <w:proofErr w:type="spellEnd"/>
+      <w:r>
+        <w:t xml:space="preserve">. Each of these is split into </w:t>
+      </w:r>
+      <w:proofErr w:type="spellStart"/>
+      <w:r>
+        <w:t>TripleInOnly</w:t>
+      </w:r>
+      <w:proofErr w:type="spellEnd"/>
+      <w:r>
+        <w:t xml:space="preserve"> and US Summed, which contain the relevant coefficient graphs for each gender.</w:t>
+      </w:r>
+    </w:p>
+    <w:p/>
+    <w:p/>
     <w:sectPr>
       <w:pgSz w:w="12240" w:h="15840"/>
       <w:pgMar w:top="1440" w:right="1440" w:bottom="1440" w:left="1440" w:header="720" w:footer="720" w:gutter="0"/>

</xml_diff>